<commit_message>
done w this shit vol2
</commit_message>
<xml_diff>
--- a/Docs/Specifikacio.docx
+++ b/Docs/Specifikacio.docx
@@ -4,26 +4,33 @@
   <w:body>
     <w:p>
       <w:pPr>
-        <w:pStyle w:val="Title"/>
+        <w:pStyle w:val="Cm"/>
         <w:jc w:val="center"/>
       </w:pPr>
-      <w:r>
-        <w:t xml:space="preserve">Sportegyesület </w:t>
-      </w:r>
-      <w:r>
-        <w:t>terv</w:t>
-      </w:r>
-    </w:p>
-    <w:p>
-      <w:pPr>
-        <w:rPr>
-          <w:lang w:val="hu-HU"/>
-        </w:rPr>
-      </w:pPr>
-    </w:p>
-    <w:p>
-      <w:pPr>
-        <w:pStyle w:val="Heading1"/>
+      <w:proofErr w:type="spellStart"/>
+      <w:r>
+        <w:t>Sportegyesület</w:t>
+      </w:r>
+      <w:proofErr w:type="spellEnd"/>
+      <w:r>
+        <w:t xml:space="preserve"> </w:t>
+      </w:r>
+      <w:proofErr w:type="spellStart"/>
+      <w:r>
+        <w:t>specifikáció</w:t>
+      </w:r>
+      <w:proofErr w:type="spellEnd"/>
+    </w:p>
+    <w:p>
+      <w:pPr>
+        <w:rPr>
+          <w:lang w:val="hu-HU"/>
+        </w:rPr>
+      </w:pPr>
+    </w:p>
+    <w:p>
+      <w:pPr>
+        <w:pStyle w:val="Cmsor1"/>
         <w:rPr>
           <w:lang w:val="hu-HU"/>
         </w:rPr>
@@ -45,7 +52,35 @@
         <w:rPr>
           <w:lang w:val="hu-HU"/>
         </w:rPr>
-        <w:t xml:space="preserve">A Fitt Sportegyesület nyilvántartást szeretne vezetni a csapatairól. Minden csapat rendelkezik egy névvel és egy alaplétszámmal. A sportegyesület háromféle sportággal foglalkozik: labdarúgás, kosárlabda és kézilabda. A labdarúgó csapatnak két edzője van; a kosárlabda csapatnak elengedhetetlen kellékei a pom-pom lányok aminek létszámát is nyilvántartják; a kézilabda csapatok pedig évente kapnak valamekkora összegű támogatást. A nyilvántartás </w:t>
+        <w:t xml:space="preserve">A Fitt Sportegyesület nyilvántartást szeretne vezetni a csapatairól. Minden csapat rendelkezik egy névvel és egy alaplétszámmal. A sportegyesület háromféle sportággal foglalkozik: labdarúgás, kosárlabda és kézilabda. A labdarúgó csapatnak két edzője van; a kosárlabda csapatnak elengedhetetlen kellékei a </w:t>
+      </w:r>
+      <w:proofErr w:type="spellStart"/>
+      <w:r>
+        <w:rPr>
+          <w:lang w:val="hu-HU"/>
+        </w:rPr>
+        <w:t>pom-pom</w:t>
+      </w:r>
+      <w:proofErr w:type="spellEnd"/>
+      <w:r>
+        <w:rPr>
+          <w:lang w:val="hu-HU"/>
+        </w:rPr>
+        <w:t xml:space="preserve"> </w:t>
+      </w:r>
+      <w:proofErr w:type="gramStart"/>
+      <w:r>
+        <w:rPr>
+          <w:lang w:val="hu-HU"/>
+        </w:rPr>
+        <w:t>lányok</w:t>
+      </w:r>
+      <w:proofErr w:type="gramEnd"/>
+      <w:r>
+        <w:rPr>
+          <w:lang w:val="hu-HU"/>
+        </w:rPr>
+        <w:t xml:space="preserve"> aminek létszámát is nyilvántartják; a kézilabda csapatok pedig évente kapnak valamekkora összegű támogatást. A nyilvántartás </w:t>
       </w:r>
       <w:r>
         <w:rPr>
@@ -56,7 +91,7 @@
     </w:p>
     <w:p>
       <w:pPr>
-        <w:pStyle w:val="Heading1"/>
+        <w:pStyle w:val="Cmsor1"/>
         <w:rPr>
           <w:lang w:val="hu-HU"/>
         </w:rPr>
@@ -95,7 +130,7 @@
     </w:p>
     <w:p>
       <w:pPr>
-        <w:pStyle w:val="ListParagraph"/>
+        <w:pStyle w:val="Listaszerbekezds"/>
         <w:numPr>
           <w:ilvl w:val="0"/>
           <w:numId w:val="1"/>
@@ -143,7 +178,7 @@
     </w:p>
     <w:p>
       <w:pPr>
-        <w:pStyle w:val="ListParagraph"/>
+        <w:pStyle w:val="Listaszerbekezds"/>
         <w:rPr>
           <w:lang w:val="hu-HU"/>
         </w:rPr>
@@ -181,7 +216,7 @@
     </w:p>
     <w:p>
       <w:pPr>
-        <w:pStyle w:val="ListParagraph"/>
+        <w:pStyle w:val="Listaszerbekezds"/>
         <w:numPr>
           <w:ilvl w:val="1"/>
           <w:numId w:val="1"/>
@@ -212,7 +247,21 @@
         <w:rPr>
           <w:lang w:val="hu-HU"/>
         </w:rPr>
-        <w:t>(string)</w:t>
+        <w:t>(</w:t>
+      </w:r>
+      <w:proofErr w:type="spellStart"/>
+      <w:r>
+        <w:rPr>
+          <w:lang w:val="hu-HU"/>
+        </w:rPr>
+        <w:t>string</w:t>
+      </w:r>
+      <w:proofErr w:type="spellEnd"/>
+      <w:r>
+        <w:rPr>
+          <w:lang w:val="hu-HU"/>
+        </w:rPr>
+        <w:t>)</w:t>
       </w:r>
       <w:r>
         <w:rPr>
@@ -230,19 +279,47 @@
         <w:rPr>
           <w:lang w:val="hu-HU"/>
         </w:rPr>
-        <w:t>(int)</w:t>
-      </w:r>
-      <w:r>
-        <w:rPr>
-          <w:lang w:val="hu-HU"/>
-        </w:rPr>
-        <w:t>,a két edző nevét</w:t>
-      </w:r>
-      <w:r>
-        <w:rPr>
-          <w:lang w:val="hu-HU"/>
-        </w:rPr>
-        <w:t>(string tömb)</w:t>
+        <w:t>(int</w:t>
+      </w:r>
+      <w:proofErr w:type="gramStart"/>
+      <w:r>
+        <w:rPr>
+          <w:lang w:val="hu-HU"/>
+        </w:rPr>
+        <w:t>)</w:t>
+      </w:r>
+      <w:r>
+        <w:rPr>
+          <w:lang w:val="hu-HU"/>
+        </w:rPr>
+        <w:t>,a</w:t>
+      </w:r>
+      <w:proofErr w:type="gramEnd"/>
+      <w:r>
+        <w:rPr>
+          <w:lang w:val="hu-HU"/>
+        </w:rPr>
+        <w:t xml:space="preserve"> két edző nevét</w:t>
+      </w:r>
+      <w:r>
+        <w:rPr>
+          <w:lang w:val="hu-HU"/>
+        </w:rPr>
+        <w:t>(</w:t>
+      </w:r>
+      <w:proofErr w:type="spellStart"/>
+      <w:r>
+        <w:rPr>
+          <w:lang w:val="hu-HU"/>
+        </w:rPr>
+        <w:t>string</w:t>
+      </w:r>
+      <w:proofErr w:type="spellEnd"/>
+      <w:r>
+        <w:rPr>
+          <w:lang w:val="hu-HU"/>
+        </w:rPr>
+        <w:t xml:space="preserve"> tömb)</w:t>
       </w:r>
       <w:r>
         <w:rPr>
@@ -267,7 +344,21 @@
         <w:rPr>
           <w:lang w:val="hu-HU"/>
         </w:rPr>
-        <w:t>(string)</w:t>
+        <w:t>(</w:t>
+      </w:r>
+      <w:proofErr w:type="spellStart"/>
+      <w:r>
+        <w:rPr>
+          <w:lang w:val="hu-HU"/>
+        </w:rPr>
+        <w:t>string</w:t>
+      </w:r>
+      <w:proofErr w:type="spellEnd"/>
+      <w:r>
+        <w:rPr>
+          <w:lang w:val="hu-HU"/>
+        </w:rPr>
+        <w:t>)</w:t>
       </w:r>
       <w:bookmarkEnd w:id="0"/>
       <w:r>
@@ -279,7 +370,7 @@
     </w:p>
     <w:p>
       <w:pPr>
-        <w:pStyle w:val="ListParagraph"/>
+        <w:pStyle w:val="Listaszerbekezds"/>
         <w:numPr>
           <w:ilvl w:val="1"/>
           <w:numId w:val="1"/>
@@ -304,7 +395,21 @@
         <w:rPr>
           <w:lang w:val="hu-HU"/>
         </w:rPr>
-        <w:t>(string)</w:t>
+        <w:t>(</w:t>
+      </w:r>
+      <w:proofErr w:type="spellStart"/>
+      <w:r>
+        <w:rPr>
+          <w:lang w:val="hu-HU"/>
+        </w:rPr>
+        <w:t>string</w:t>
+      </w:r>
+      <w:proofErr w:type="spellEnd"/>
+      <w:r>
+        <w:rPr>
+          <w:lang w:val="hu-HU"/>
+        </w:rPr>
+        <w:t>)</w:t>
       </w:r>
       <w:r>
         <w:rPr>
@@ -340,7 +445,21 @@
         <w:rPr>
           <w:lang w:val="hu-HU"/>
         </w:rPr>
-        <w:t>és a pom-pom lányok létszámát</w:t>
+        <w:t xml:space="preserve">és a </w:t>
+      </w:r>
+      <w:proofErr w:type="spellStart"/>
+      <w:r>
+        <w:rPr>
+          <w:lang w:val="hu-HU"/>
+        </w:rPr>
+        <w:t>pom-pom</w:t>
+      </w:r>
+      <w:proofErr w:type="spellEnd"/>
+      <w:r>
+        <w:rPr>
+          <w:lang w:val="hu-HU"/>
+        </w:rPr>
+        <w:t xml:space="preserve"> lányok létszámát</w:t>
       </w:r>
       <w:r>
         <w:rPr>
@@ -352,13 +471,41 @@
         <w:rPr>
           <w:lang w:val="hu-HU"/>
         </w:rPr>
-        <w:t>, és a pom-pom csapat nevét</w:t>
-      </w:r>
-      <w:r>
-        <w:rPr>
-          <w:lang w:val="hu-HU"/>
-        </w:rPr>
-        <w:t>(string)</w:t>
+        <w:t xml:space="preserve">, és a </w:t>
+      </w:r>
+      <w:proofErr w:type="spellStart"/>
+      <w:r>
+        <w:rPr>
+          <w:lang w:val="hu-HU"/>
+        </w:rPr>
+        <w:t>pom-pom</w:t>
+      </w:r>
+      <w:proofErr w:type="spellEnd"/>
+      <w:r>
+        <w:rPr>
+          <w:lang w:val="hu-HU"/>
+        </w:rPr>
+        <w:t xml:space="preserve"> csapat nevét</w:t>
+      </w:r>
+      <w:r>
+        <w:rPr>
+          <w:lang w:val="hu-HU"/>
+        </w:rPr>
+        <w:t>(</w:t>
+      </w:r>
+      <w:proofErr w:type="spellStart"/>
+      <w:r>
+        <w:rPr>
+          <w:lang w:val="hu-HU"/>
+        </w:rPr>
+        <w:t>string</w:t>
+      </w:r>
+      <w:proofErr w:type="spellEnd"/>
+      <w:r>
+        <w:rPr>
+          <w:lang w:val="hu-HU"/>
+        </w:rPr>
+        <w:t>)</w:t>
       </w:r>
       <w:r>
         <w:rPr>
@@ -369,7 +516,7 @@
     </w:p>
     <w:p>
       <w:pPr>
-        <w:pStyle w:val="ListParagraph"/>
+        <w:pStyle w:val="Listaszerbekezds"/>
         <w:numPr>
           <w:ilvl w:val="1"/>
           <w:numId w:val="1"/>
@@ -388,7 +535,21 @@
         <w:rPr>
           <w:lang w:val="hu-HU"/>
         </w:rPr>
-        <w:t>(string)</w:t>
+        <w:t>(</w:t>
+      </w:r>
+      <w:proofErr w:type="spellStart"/>
+      <w:r>
+        <w:rPr>
+          <w:lang w:val="hu-HU"/>
+        </w:rPr>
+        <w:t>string</w:t>
+      </w:r>
+      <w:proofErr w:type="spellEnd"/>
+      <w:r>
+        <w:rPr>
+          <w:lang w:val="hu-HU"/>
+        </w:rPr>
+        <w:t>)</w:t>
       </w:r>
       <w:r>
         <w:rPr>
@@ -435,7 +596,7 @@
     </w:p>
     <w:p>
       <w:pPr>
-        <w:pStyle w:val="ListParagraph"/>
+        <w:pStyle w:val="Listaszerbekezds"/>
         <w:numPr>
           <w:ilvl w:val="1"/>
           <w:numId w:val="1"/>
@@ -477,7 +638,7 @@
     </w:p>
     <w:p>
       <w:pPr>
-        <w:pStyle w:val="ListParagraph"/>
+        <w:pStyle w:val="Listaszerbekezds"/>
         <w:numPr>
           <w:ilvl w:val="1"/>
           <w:numId w:val="1"/>
@@ -513,7 +674,7 @@
     </w:p>
     <w:p>
       <w:pPr>
-        <w:pStyle w:val="ListParagraph"/>
+        <w:pStyle w:val="Listaszerbekezds"/>
         <w:numPr>
           <w:ilvl w:val="0"/>
           <w:numId w:val="1"/>
@@ -532,14 +693,32 @@
         <w:rPr>
           <w:lang w:val="hu-HU"/>
         </w:rPr>
-        <w:t xml:space="preserve">.Listák: Ebbe a menübe belépve írathatjuk ki az alábbi listákat: </w:t>
-      </w:r>
-    </w:p>
-    <w:p>
-      <w:pPr>
-        <w:pStyle w:val="ListParagraph"/>
+        <w:t>.List</w:t>
+      </w:r>
+      <w:r>
+        <w:rPr>
+          <w:lang w:val="hu-HU"/>
+        </w:rPr>
+        <w:t>a</w:t>
+      </w:r>
+      <w:r>
+        <w:rPr>
+          <w:lang w:val="hu-HU"/>
+        </w:rPr>
+        <w:t>: Ebbe a menübe belépve írathatjuk ki a</w:t>
+      </w:r>
+      <w:r>
+        <w:rPr>
+          <w:lang w:val="hu-HU"/>
+        </w:rPr>
+        <w:t xml:space="preserve"> csapatokat</w:t>
+      </w:r>
+    </w:p>
+    <w:p>
+      <w:pPr>
+        <w:pStyle w:val="Listaszerbekezds"/>
         <w:numPr>
-          <w:ilvl w:val="1"/>
+          <w:ilvl w:val="0"/>
           <w:numId w:val="1"/>
         </w:numPr>
         <w:rPr>
@@ -550,126 +729,6 @@
         <w:rPr>
           <w:lang w:val="hu-HU"/>
         </w:rPr>
-        <w:t>1.Labdarúgó csapatok listája 2.Kosárlabda csapatok listája 3.Kézilabda csapatok listája</w:t>
-      </w:r>
-    </w:p>
-    <w:p>
-      <w:pPr>
-        <w:pStyle w:val="ListParagraph"/>
-        <w:numPr>
-          <w:ilvl w:val="1"/>
-          <w:numId w:val="1"/>
-        </w:numPr>
-        <w:rPr>
-          <w:lang w:val="hu-HU"/>
-        </w:rPr>
-      </w:pPr>
-      <w:r>
-        <w:rPr>
-          <w:lang w:val="hu-HU"/>
-        </w:rPr>
-        <w:t>Labdarúgó csapatok egy adott márka szerinti kiírása</w:t>
-      </w:r>
-    </w:p>
-    <w:p>
-      <w:pPr>
-        <w:pStyle w:val="ListParagraph"/>
-        <w:numPr>
-          <w:ilvl w:val="1"/>
-          <w:numId w:val="1"/>
-        </w:numPr>
-        <w:rPr>
-          <w:lang w:val="hu-HU"/>
-        </w:rPr>
-      </w:pPr>
-      <w:r>
-        <w:rPr>
-          <w:lang w:val="hu-HU"/>
-        </w:rPr>
-        <w:t xml:space="preserve">Labdarúgó csapatok szponzor támogatása </w:t>
-      </w:r>
-      <w:r>
-        <w:rPr>
-          <w:lang w:val="hu-HU"/>
-        </w:rPr>
-        <w:t xml:space="preserve">szerint </w:t>
-      </w:r>
-      <w:r>
-        <w:rPr>
-          <w:lang w:val="hu-HU"/>
-        </w:rPr>
-        <w:t>(fileban lesznek a szponz</w:t>
-      </w:r>
-      <w:r>
-        <w:rPr>
-          <w:lang w:val="hu-HU"/>
-        </w:rPr>
-        <w:t xml:space="preserve">orokról, hogy mennyi </w:t>
-      </w:r>
-      <w:r>
-        <w:rPr>
-          <w:lang w:val="hu-HU"/>
-        </w:rPr>
-        <w:t xml:space="preserve">támogatást </w:t>
-      </w:r>
-      <w:r>
-        <w:rPr>
-          <w:lang w:val="hu-HU"/>
-        </w:rPr>
-        <w:t>adnak</w:t>
-      </w:r>
-      <w:r>
-        <w:rPr>
-          <w:lang w:val="hu-HU"/>
-        </w:rPr>
-        <w:t xml:space="preserve"> név szerint</w:t>
-      </w:r>
-      <w:r>
-        <w:rPr>
-          <w:lang w:val="hu-HU"/>
-        </w:rPr>
-        <w:t>)</w:t>
-      </w:r>
-    </w:p>
-    <w:p>
-      <w:pPr>
-        <w:pStyle w:val="ListParagraph"/>
-        <w:numPr>
-          <w:ilvl w:val="1"/>
-          <w:numId w:val="1"/>
-        </w:numPr>
-        <w:rPr>
-          <w:lang w:val="hu-HU"/>
-        </w:rPr>
-      </w:pPr>
-      <w:r>
-        <w:rPr>
-          <w:lang w:val="hu-HU"/>
-        </w:rPr>
-        <w:t>Kézilabda csapatok</w:t>
-      </w:r>
-      <w:r>
-        <w:rPr>
-          <w:lang w:val="hu-HU"/>
-        </w:rPr>
-        <w:t xml:space="preserve"> támogatás szerinti sorrendbe listázása</w:t>
-      </w:r>
-    </w:p>
-    <w:p>
-      <w:pPr>
-        <w:pStyle w:val="ListParagraph"/>
-        <w:numPr>
-          <w:ilvl w:val="0"/>
-          <w:numId w:val="2"/>
-        </w:numPr>
-        <w:rPr>
-          <w:lang w:val="hu-HU"/>
-        </w:rPr>
-      </w:pPr>
-      <w:r>
-        <w:rPr>
-          <w:lang w:val="hu-HU"/>
-        </w:rPr>
         <w:t>3.</w:t>
       </w:r>
       <w:r>
@@ -682,31 +741,25 @@
         <w:rPr>
           <w:lang w:val="hu-HU"/>
         </w:rPr>
-        <w:t>ja, hogy összesen, és típusonként hány csapat van, illetve, hogy mennyi pénzt keresnek a csapatok összesen évente</w:t>
-      </w:r>
-      <w:r>
-        <w:rPr>
-          <w:lang w:val="hu-HU"/>
-        </w:rPr>
-        <w:t>, ezen kívül hány sportoló van</w:t>
-      </w:r>
-      <w:r>
-        <w:rPr>
-          <w:lang w:val="hu-HU"/>
-        </w:rPr>
-        <w:t xml:space="preserve"> típusonk</w:t>
-      </w:r>
-      <w:r>
-        <w:rPr>
-          <w:lang w:val="hu-HU"/>
-        </w:rPr>
-        <w:t>é</w:t>
-      </w:r>
-      <w:r>
-        <w:rPr>
-          <w:lang w:val="hu-HU"/>
-        </w:rPr>
-        <w:t>nt</w:t>
+        <w:t>ja, hogy összesen hány csapat van,</w:t>
+      </w:r>
+      <w:r>
+        <w:rPr>
+          <w:lang w:val="hu-HU"/>
+        </w:rPr>
+        <w:t xml:space="preserve"> hány sportoló</w:t>
+      </w:r>
+      <w:r>
+        <w:rPr>
+          <w:lang w:val="hu-HU"/>
+        </w:rPr>
+        <w:t>,</w:t>
+      </w:r>
+      <w:r>
+        <w:rPr>
+          <w:lang w:val="hu-HU"/>
+        </w:rPr>
+        <w:t xml:space="preserve"> illetve, hogy mennyi pénzt keresnek a csapatok összesen évente</w:t>
       </w:r>
     </w:p>
     <w:p>
@@ -746,7 +799,35 @@
         <w:rPr>
           <w:lang w:val="hu-HU"/>
         </w:rPr>
-        <w:t xml:space="preserve"> txt fileba, </w:t>
+        <w:t xml:space="preserve"> </w:t>
+      </w:r>
+      <w:proofErr w:type="spellStart"/>
+      <w:r>
+        <w:rPr>
+          <w:lang w:val="hu-HU"/>
+        </w:rPr>
+        <w:t>txt</w:t>
+      </w:r>
+      <w:proofErr w:type="spellEnd"/>
+      <w:r>
+        <w:rPr>
+          <w:lang w:val="hu-HU"/>
+        </w:rPr>
+        <w:t xml:space="preserve"> </w:t>
+      </w:r>
+      <w:proofErr w:type="spellStart"/>
+      <w:r>
+        <w:rPr>
+          <w:lang w:val="hu-HU"/>
+        </w:rPr>
+        <w:t>fileba</w:t>
+      </w:r>
+      <w:proofErr w:type="spellEnd"/>
+      <w:r>
+        <w:rPr>
+          <w:lang w:val="hu-HU"/>
+        </w:rPr>
+        <w:t xml:space="preserve">, </w:t>
       </w:r>
       <w:r>
         <w:rPr>
@@ -760,6 +841,7 @@
         </w:rPr>
         <w:t>„</w:t>
       </w:r>
+      <w:proofErr w:type="gramStart"/>
       <w:r>
         <w:rPr>
           <w:lang w:val="en-GB"/>
@@ -772,17 +854,34 @@
         </w:rPr>
         <w:t>-</w:t>
       </w:r>
+      <w:proofErr w:type="spellStart"/>
+      <w:proofErr w:type="gramEnd"/>
       <w:r>
         <w:rPr>
           <w:lang w:val="en-GB"/>
         </w:rPr>
         <w:t>el</w:t>
       </w:r>
-      <w:r>
-        <w:rPr>
-          <w:lang w:val="hu-HU"/>
-        </w:rPr>
-        <w:t xml:space="preserve"> vannak elválasztva az adatok.A program ezeknek a beolvasásával indul</w:t>
+      <w:proofErr w:type="spellEnd"/>
+      <w:r>
+        <w:rPr>
+          <w:lang w:val="hu-HU"/>
+        </w:rPr>
+        <w:t xml:space="preserve"> vannak elválasztva az </w:t>
+      </w:r>
+      <w:proofErr w:type="spellStart"/>
+      <w:r>
+        <w:rPr>
+          <w:lang w:val="hu-HU"/>
+        </w:rPr>
+        <w:t>adatok.A</w:t>
+      </w:r>
+      <w:proofErr w:type="spellEnd"/>
+      <w:r>
+        <w:rPr>
+          <w:lang w:val="hu-HU"/>
+        </w:rPr>
+        <w:t xml:space="preserve"> program ezeknek a beolvasásával indul</w:t>
       </w:r>
       <w:r>
         <w:rPr>
@@ -801,6 +900,9 @@
         </w:rPr>
       </w:pPr>
       <w:r>
+        <w:rPr>
+          <w:noProof/>
+        </w:rPr>
         <w:lastRenderedPageBreak/>
         <w:drawing>
           <wp:inline distT="0" distB="0" distL="0" distR="0" wp14:anchorId="50007650" wp14:editId="64101CB0">
@@ -859,11 +961,15 @@
         </w:rPr>
       </w:pPr>
       <w:r>
+        <w:rPr>
+          <w:noProof/>
+          <w14:ligatures w14:val="standardContextual"/>
+        </w:rPr>
         <w:drawing>
-          <wp:inline distT="0" distB="0" distL="0" distR="0" wp14:anchorId="59EEF357" wp14:editId="20C9E4AD">
-            <wp:extent cx="5943600" cy="5537200"/>
-            <wp:effectExtent l="0" t="0" r="0" b="6350"/>
-            <wp:docPr id="2000240074" name="Picture 1" descr="A picture containing text, screenshot, diagram, design&#10;&#10;Description automatically generated"/>
+          <wp:inline distT="0" distB="0" distL="0" distR="0" wp14:anchorId="542C0B20" wp14:editId="7455CF0C">
+            <wp:extent cx="5943600" cy="3402330"/>
+            <wp:effectExtent l="0" t="0" r="0" b="7620"/>
+            <wp:docPr id="1" name="Kép 1"/>
             <wp:cNvGraphicFramePr>
               <a:graphicFrameLocks xmlns:a="http://schemas.openxmlformats.org/drawingml/2006/main" noChangeAspect="1"/>
             </wp:cNvGraphicFramePr>
@@ -871,7 +977,7 @@
               <a:graphicData uri="http://schemas.openxmlformats.org/drawingml/2006/picture">
                 <pic:pic xmlns:pic="http://schemas.openxmlformats.org/drawingml/2006/picture">
                   <pic:nvPicPr>
-                    <pic:cNvPr id="2000240074" name="Picture 1" descr="A picture containing text, screenshot, diagram, design&#10;&#10;Description automatically generated"/>
+                    <pic:cNvPr id="1" name=""/>
                     <pic:cNvPicPr/>
                   </pic:nvPicPr>
                   <pic:blipFill>
@@ -883,7 +989,7 @@
                   <pic:spPr>
                     <a:xfrm>
                       <a:off x="0" y="0"/>
-                      <a:ext cx="5943600" cy="5537200"/>
+                      <a:ext cx="5943600" cy="3402330"/>
                     </a:xfrm>
                     <a:prstGeom prst="rect">
                       <a:avLst/>
@@ -911,6 +1017,578 @@
     </w:p>
     <w:p>
       <w:pPr>
+        <w:pStyle w:val="Cm"/>
+        <w:jc w:val="center"/>
+      </w:pPr>
+      <w:proofErr w:type="spellStart"/>
+      <w:r>
+        <w:t>Sportegyesület</w:t>
+      </w:r>
+      <w:proofErr w:type="spellEnd"/>
+      <w:r>
+        <w:t xml:space="preserve"> </w:t>
+      </w:r>
+      <w:proofErr w:type="spellStart"/>
+      <w:r>
+        <w:t>terv</w:t>
+      </w:r>
+      <w:proofErr w:type="spellEnd"/>
+    </w:p>
+    <w:p>
+      <w:pPr>
+        <w:rPr>
+          <w:lang w:val="hu-HU"/>
+        </w:rPr>
+      </w:pPr>
+    </w:p>
+    <w:p>
+      <w:pPr>
+        <w:pStyle w:val="Cmsor1"/>
+        <w:rPr>
+          <w:lang w:val="hu-HU"/>
+        </w:rPr>
+      </w:pPr>
+      <w:r>
+        <w:rPr>
+          <w:lang w:val="hu-HU"/>
+        </w:rPr>
+        <w:t>Feladat</w:t>
+      </w:r>
+    </w:p>
+    <w:p>
+      <w:pPr>
+        <w:rPr>
+          <w:lang w:val="hu-HU"/>
+        </w:rPr>
+      </w:pPr>
+      <w:r>
+        <w:rPr>
+          <w:lang w:val="hu-HU"/>
+        </w:rPr>
+        <w:t xml:space="preserve">A Fitt Sportegyesület nyilvántartást szeretne vezetni a csapatairól. Minden csapat rendelkezik egy névvel és egy alaplétszámmal. A sportegyesület háromféle sportággal foglalkozik: labdarúgás, kosárlabda és kézilabda. A labdarúgó csapatnak két edzője van; a kosárlabda csapatnak elengedhetetlen kellékei a </w:t>
+      </w:r>
+      <w:proofErr w:type="spellStart"/>
+      <w:r>
+        <w:rPr>
+          <w:lang w:val="hu-HU"/>
+        </w:rPr>
+        <w:t>pom-pom</w:t>
+      </w:r>
+      <w:proofErr w:type="spellEnd"/>
+      <w:r>
+        <w:rPr>
+          <w:lang w:val="hu-HU"/>
+        </w:rPr>
+        <w:t xml:space="preserve"> </w:t>
+      </w:r>
+      <w:proofErr w:type="gramStart"/>
+      <w:r>
+        <w:rPr>
+          <w:lang w:val="hu-HU"/>
+        </w:rPr>
+        <w:t>lányok</w:t>
+      </w:r>
+      <w:proofErr w:type="gramEnd"/>
+      <w:r>
+        <w:rPr>
+          <w:lang w:val="hu-HU"/>
+        </w:rPr>
+        <w:t xml:space="preserve"> aminek létszámát is nyilvántartják; a kézilabda csapatok pedig évente kapnak valamekkora összegű támogatást. A nyilvántartás </w:t>
+      </w:r>
+      <w:r>
+        <w:rPr>
+          <w:lang w:val="hu-HU"/>
+        </w:rPr>
+        <w:t>képes új csapatok felvételére, törlésére, felvett adatok módosítására, illetve különböző szempontok szerinti listázásra.</w:t>
+      </w:r>
+    </w:p>
+    <w:p>
+      <w:pPr>
+        <w:pStyle w:val="Cmsor1"/>
+        <w:rPr>
+          <w:lang w:val="hu-HU"/>
+        </w:rPr>
+      </w:pPr>
+      <w:r>
+        <w:rPr>
+          <w:lang w:val="hu-HU"/>
+        </w:rPr>
+        <w:lastRenderedPageBreak/>
+        <w:t>Feladatspecifikáció</w:t>
+      </w:r>
+    </w:p>
+    <w:p>
+      <w:pPr>
+        <w:rPr>
+          <w:lang w:val="hu-HU"/>
+        </w:rPr>
+      </w:pPr>
+      <w:r>
+        <w:rPr>
+          <w:lang w:val="hu-HU"/>
+        </w:rPr>
+        <w:t>A menü három fő részre oszlik</w:t>
+      </w:r>
+      <w:r>
+        <w:rPr>
+          <w:lang w:val="hu-HU"/>
+        </w:rPr>
+        <w:t>, ezen belül számok beírásával lehet haladni</w:t>
+      </w:r>
+      <w:r>
+        <w:rPr>
+          <w:lang w:val="hu-HU"/>
+        </w:rPr>
+        <w:t xml:space="preserve">: </w:t>
+      </w:r>
+    </w:p>
+    <w:p>
+      <w:pPr>
+        <w:pStyle w:val="Listaszerbekezds"/>
+        <w:numPr>
+          <w:ilvl w:val="0"/>
+          <w:numId w:val="1"/>
+        </w:numPr>
+        <w:rPr>
+          <w:lang w:val="hu-HU"/>
+        </w:rPr>
+      </w:pPr>
+      <w:r>
+        <w:rPr>
+          <w:lang w:val="hu-HU"/>
+        </w:rPr>
+        <w:t>1.Csapatok</w:t>
+      </w:r>
+      <w:r>
+        <w:rPr>
+          <w:lang w:val="hu-HU"/>
+        </w:rPr>
+        <w:t xml:space="preserve"> kezelése</w:t>
+      </w:r>
+      <w:r>
+        <w:rPr>
+          <w:lang w:val="hu-HU"/>
+        </w:rPr>
+        <w:t xml:space="preserve">: ezen belül képes a felhasználó csapatot létrehozni, ekkor meg kell adni, </w:t>
+      </w:r>
+    </w:p>
+    <w:p>
+      <w:pPr>
+        <w:pStyle w:val="Listaszerbekezds"/>
+        <w:rPr>
+          <w:lang w:val="hu-HU"/>
+        </w:rPr>
+      </w:pPr>
+      <w:r>
+        <w:rPr>
+          <w:lang w:val="hu-HU"/>
+        </w:rPr>
+        <w:t>hogy mi</w:t>
+      </w:r>
+      <w:r>
+        <w:rPr>
+          <w:lang w:val="hu-HU"/>
+        </w:rPr>
+        <w:t>l</w:t>
+      </w:r>
+      <w:r>
+        <w:rPr>
+          <w:lang w:val="hu-HU"/>
+        </w:rPr>
+        <w:t>yen csapatról</w:t>
+      </w:r>
+      <w:r>
+        <w:rPr>
+          <w:lang w:val="hu-HU"/>
+        </w:rPr>
+        <w:t xml:space="preserve"> van szó.</w:t>
+      </w:r>
+    </w:p>
+    <w:p>
+      <w:pPr>
+        <w:pStyle w:val="Listaszerbekezds"/>
+        <w:numPr>
+          <w:ilvl w:val="1"/>
+          <w:numId w:val="1"/>
+        </w:numPr>
+        <w:rPr>
+          <w:lang w:val="hu-HU"/>
+        </w:rPr>
+      </w:pPr>
+      <w:r>
+        <w:rPr>
+          <w:lang w:val="hu-HU"/>
+        </w:rPr>
+        <w:t>Ha labdarúgó, akkor meg kell adni a nevét(</w:t>
+      </w:r>
+      <w:proofErr w:type="spellStart"/>
+      <w:r>
+        <w:rPr>
+          <w:lang w:val="hu-HU"/>
+        </w:rPr>
+        <w:t>string</w:t>
+      </w:r>
+      <w:proofErr w:type="spellEnd"/>
+      <w:r>
+        <w:rPr>
+          <w:lang w:val="hu-HU"/>
+        </w:rPr>
+        <w:t>), az alaplétszámát(int</w:t>
+      </w:r>
+      <w:proofErr w:type="gramStart"/>
+      <w:r>
+        <w:rPr>
+          <w:lang w:val="hu-HU"/>
+        </w:rPr>
+        <w:t>),a</w:t>
+      </w:r>
+      <w:proofErr w:type="gramEnd"/>
+      <w:r>
+        <w:rPr>
+          <w:lang w:val="hu-HU"/>
+        </w:rPr>
+        <w:t xml:space="preserve"> két edző nevét(</w:t>
+      </w:r>
+      <w:proofErr w:type="spellStart"/>
+      <w:r>
+        <w:rPr>
+          <w:lang w:val="hu-HU"/>
+        </w:rPr>
+        <w:t>string</w:t>
+      </w:r>
+      <w:proofErr w:type="spellEnd"/>
+      <w:r>
+        <w:rPr>
+          <w:lang w:val="hu-HU"/>
+        </w:rPr>
+        <w:t xml:space="preserve"> tömb) és a szponzor márka nevét(</w:t>
+      </w:r>
+      <w:proofErr w:type="spellStart"/>
+      <w:r>
+        <w:rPr>
+          <w:lang w:val="hu-HU"/>
+        </w:rPr>
+        <w:t>string</w:t>
+      </w:r>
+      <w:proofErr w:type="spellEnd"/>
+      <w:r>
+        <w:rPr>
+          <w:lang w:val="hu-HU"/>
+        </w:rPr>
+        <w:t>).</w:t>
+      </w:r>
+    </w:p>
+    <w:p>
+      <w:pPr>
+        <w:pStyle w:val="Listaszerbekezds"/>
+        <w:numPr>
+          <w:ilvl w:val="1"/>
+          <w:numId w:val="1"/>
+        </w:numPr>
+        <w:rPr>
+          <w:lang w:val="hu-HU"/>
+        </w:rPr>
+      </w:pPr>
+      <w:r>
+        <w:rPr>
+          <w:lang w:val="hu-HU"/>
+        </w:rPr>
+        <w:t>Kosárlabda csapatnak meg kell adni a nevét(</w:t>
+      </w:r>
+      <w:proofErr w:type="spellStart"/>
+      <w:r>
+        <w:rPr>
+          <w:lang w:val="hu-HU"/>
+        </w:rPr>
+        <w:t>string</w:t>
+      </w:r>
+      <w:proofErr w:type="spellEnd"/>
+      <w:r>
+        <w:rPr>
+          <w:lang w:val="hu-HU"/>
+        </w:rPr>
+        <w:t>),</w:t>
+      </w:r>
+      <w:r>
+        <w:rPr>
+          <w:lang w:val="hu-HU"/>
+        </w:rPr>
+        <w:t xml:space="preserve"> </w:t>
+      </w:r>
+      <w:r>
+        <w:rPr>
+          <w:lang w:val="hu-HU"/>
+        </w:rPr>
+        <w:t xml:space="preserve">alaplétszámát(int), és a </w:t>
+      </w:r>
+      <w:proofErr w:type="spellStart"/>
+      <w:r>
+        <w:rPr>
+          <w:lang w:val="hu-HU"/>
+        </w:rPr>
+        <w:t>pom-pom</w:t>
+      </w:r>
+      <w:proofErr w:type="spellEnd"/>
+      <w:r>
+        <w:rPr>
+          <w:lang w:val="hu-HU"/>
+        </w:rPr>
+        <w:t xml:space="preserve"> lányok létszámát(int), és a </w:t>
+      </w:r>
+      <w:proofErr w:type="spellStart"/>
+      <w:r>
+        <w:rPr>
+          <w:lang w:val="hu-HU"/>
+        </w:rPr>
+        <w:t>pom-pom</w:t>
+      </w:r>
+      <w:proofErr w:type="spellEnd"/>
+      <w:r>
+        <w:rPr>
+          <w:lang w:val="hu-HU"/>
+        </w:rPr>
+        <w:t xml:space="preserve"> csapat nevét(</w:t>
+      </w:r>
+      <w:proofErr w:type="spellStart"/>
+      <w:r>
+        <w:rPr>
+          <w:lang w:val="hu-HU"/>
+        </w:rPr>
+        <w:t>string</w:t>
+      </w:r>
+      <w:proofErr w:type="spellEnd"/>
+      <w:r>
+        <w:rPr>
+          <w:lang w:val="hu-HU"/>
+        </w:rPr>
+        <w:t>).</w:t>
+      </w:r>
+    </w:p>
+    <w:p>
+      <w:pPr>
+        <w:pStyle w:val="Listaszerbekezds"/>
+        <w:numPr>
+          <w:ilvl w:val="1"/>
+          <w:numId w:val="1"/>
+        </w:numPr>
+        <w:rPr>
+          <w:lang w:val="hu-HU"/>
+        </w:rPr>
+      </w:pPr>
+      <w:r>
+        <w:rPr>
+          <w:lang w:val="hu-HU"/>
+        </w:rPr>
+        <w:t>Kézilabda csapat esetében meg kell adni a nevét(</w:t>
+      </w:r>
+      <w:proofErr w:type="spellStart"/>
+      <w:r>
+        <w:rPr>
+          <w:lang w:val="hu-HU"/>
+        </w:rPr>
+        <w:t>string</w:t>
+      </w:r>
+      <w:proofErr w:type="spellEnd"/>
+      <w:r>
+        <w:rPr>
+          <w:lang w:val="hu-HU"/>
+        </w:rPr>
+        <w:t>), az alaplétszámát(int), és a támogatás összegét(int), és az évet(int), amióta jár nekik a támogatás.</w:t>
+      </w:r>
+    </w:p>
+    <w:p>
+      <w:pPr>
+        <w:pStyle w:val="Listaszerbekezds"/>
+        <w:numPr>
+          <w:ilvl w:val="1"/>
+          <w:numId w:val="1"/>
+        </w:numPr>
+        <w:rPr>
+          <w:lang w:val="hu-HU"/>
+        </w:rPr>
+      </w:pPr>
+      <w:r>
+        <w:rPr>
+          <w:lang w:val="hu-HU"/>
+        </w:rPr>
+        <w:t>Lehet már bevitt személyek adatait is módosítani, ebben az esetben menüként jelennek meg a neveik a csapatoknak és onnan tudjuk kiválasztani, hogy mit módosítunk. Módosítás/törlés esetén nem visszavonható/visszaállítható az adat, újra be kell írni.</w:t>
+      </w:r>
+    </w:p>
+    <w:p>
+      <w:pPr>
+        <w:pStyle w:val="Listaszerbekezds"/>
+        <w:numPr>
+          <w:ilvl w:val="1"/>
+          <w:numId w:val="1"/>
+        </w:numPr>
+        <w:rPr>
+          <w:lang w:val="hu-HU"/>
+        </w:rPr>
+      </w:pPr>
+      <w:r>
+        <w:rPr>
+          <w:lang w:val="hu-HU"/>
+        </w:rPr>
+        <w:t>Csapat törlésére is van lehetőség, csak a csapat neve szerint tud törölni a felhasználó.</w:t>
+      </w:r>
+    </w:p>
+    <w:p>
+      <w:pPr>
+        <w:pStyle w:val="Listaszerbekezds"/>
+        <w:numPr>
+          <w:ilvl w:val="0"/>
+          <w:numId w:val="1"/>
+        </w:numPr>
+        <w:rPr>
+          <w:lang w:val="hu-HU"/>
+        </w:rPr>
+      </w:pPr>
+      <w:r>
+        <w:rPr>
+          <w:lang w:val="hu-HU"/>
+        </w:rPr>
+        <w:t>2</w:t>
+      </w:r>
+      <w:r>
+        <w:rPr>
+          <w:lang w:val="hu-HU"/>
+        </w:rPr>
+        <w:t>.List</w:t>
+      </w:r>
+      <w:r>
+        <w:rPr>
+          <w:lang w:val="hu-HU"/>
+        </w:rPr>
+        <w:t>a</w:t>
+      </w:r>
+      <w:r>
+        <w:rPr>
+          <w:lang w:val="hu-HU"/>
+        </w:rPr>
+        <w:t>: Ebbe a menübe belépve írathatjuk ki a</w:t>
+      </w:r>
+      <w:r>
+        <w:rPr>
+          <w:lang w:val="hu-HU"/>
+        </w:rPr>
+        <w:t xml:space="preserve"> csapatokat</w:t>
+      </w:r>
+    </w:p>
+    <w:p>
+      <w:pPr>
+        <w:pStyle w:val="Listaszerbekezds"/>
+        <w:numPr>
+          <w:ilvl w:val="0"/>
+          <w:numId w:val="1"/>
+        </w:numPr>
+        <w:rPr>
+          <w:lang w:val="hu-HU"/>
+        </w:rPr>
+      </w:pPr>
+      <w:r>
+        <w:rPr>
+          <w:lang w:val="hu-HU"/>
+        </w:rPr>
+        <w:t>3.Alapadatok: Itt kiírja, hogy összesen hány csapat van, hány sportoló, illetve, hogy mennyi pénzt keresnek a csapatok összesen évente</w:t>
+      </w:r>
+    </w:p>
+    <w:p>
+      <w:pPr>
+        <w:rPr>
+          <w:lang w:val="hu-HU"/>
+        </w:rPr>
+      </w:pPr>
+      <w:r>
+        <w:rPr>
+          <w:lang w:val="hu-HU"/>
+        </w:rPr>
+        <w:t>A menük pontjai számozva vannak és egy szám beírásával tud kiválasztani egy menüpontot. Az utolsó menüpont mindig vissza/kilépés.</w:t>
+      </w:r>
+    </w:p>
+    <w:p>
+      <w:r>
+        <w:rPr>
+          <w:lang w:val="hu-HU"/>
+        </w:rPr>
+        <w:t>Rossz beviteli formátum esetén a program kiírja, hogy nem sikerült a bevitel és visszadobja a felhasználót. Ekkor természetesen újra lehet próbálkozni.</w:t>
+      </w:r>
+      <w:r>
+        <w:rPr>
+          <w:lang w:val="hu-HU"/>
+        </w:rPr>
+        <w:br/>
+        <w:t xml:space="preserve">Külön mentésre nincs szükség, a program a végén elmenti az adatokat egy </w:t>
+      </w:r>
+      <w:proofErr w:type="spellStart"/>
+      <w:r>
+        <w:rPr>
+          <w:lang w:val="hu-HU"/>
+        </w:rPr>
+        <w:t>txt</w:t>
+      </w:r>
+      <w:proofErr w:type="spellEnd"/>
+      <w:r>
+        <w:rPr>
+          <w:lang w:val="hu-HU"/>
+        </w:rPr>
+        <w:t xml:space="preserve"> </w:t>
+      </w:r>
+      <w:proofErr w:type="spellStart"/>
+      <w:r>
+        <w:rPr>
+          <w:lang w:val="hu-HU"/>
+        </w:rPr>
+        <w:t>fileba</w:t>
+      </w:r>
+      <w:proofErr w:type="spellEnd"/>
+      <w:r>
+        <w:rPr>
+          <w:lang w:val="hu-HU"/>
+        </w:rPr>
+        <w:t>, amiben „</w:t>
+      </w:r>
+      <w:proofErr w:type="gramStart"/>
+      <w:r>
+        <w:rPr>
+          <w:lang w:val="en-GB"/>
+        </w:rPr>
+        <w:t>/”-</w:t>
+      </w:r>
+      <w:proofErr w:type="spellStart"/>
+      <w:proofErr w:type="gramEnd"/>
+      <w:r>
+        <w:rPr>
+          <w:lang w:val="en-GB"/>
+        </w:rPr>
+        <w:t>el</w:t>
+      </w:r>
+      <w:proofErr w:type="spellEnd"/>
+      <w:r>
+        <w:rPr>
+          <w:lang w:val="hu-HU"/>
+        </w:rPr>
+        <w:t xml:space="preserve"> vannak elválasztva az </w:t>
+      </w:r>
+      <w:proofErr w:type="spellStart"/>
+      <w:r>
+        <w:rPr>
+          <w:lang w:val="hu-HU"/>
+        </w:rPr>
+        <w:t>adatok.A</w:t>
+      </w:r>
+      <w:proofErr w:type="spellEnd"/>
+      <w:r>
+        <w:rPr>
+          <w:lang w:val="hu-HU"/>
+        </w:rPr>
+        <w:t xml:space="preserve"> program ezeknek a beolvasásával indul.</w:t>
+      </w:r>
+      <w:r>
+        <w:t xml:space="preserve"> </w:t>
+      </w:r>
+    </w:p>
+    <w:p>
+      <w:pPr>
         <w:rPr>
           <w:lang w:val="hu-HU"/>
         </w:rPr>
@@ -919,12 +1597,11 @@
         <w:rPr>
           <w:noProof/>
         </w:rPr>
-        <w:lastRenderedPageBreak/>
         <w:drawing>
-          <wp:inline distT="0" distB="0" distL="0" distR="0" wp14:anchorId="3D82F900" wp14:editId="2895F3E6">
-            <wp:extent cx="5857875" cy="4287625"/>
-            <wp:effectExtent l="0" t="0" r="0" b="0"/>
-            <wp:docPr id="1975982739" name="Picture 1" descr="A screenshot of a computer&#10;&#10;Description automatically generated with medium confidence"/>
+          <wp:inline distT="0" distB="0" distL="0" distR="0" wp14:anchorId="2417ED77" wp14:editId="44FDB111">
+            <wp:extent cx="5943600" cy="1596390"/>
+            <wp:effectExtent l="0" t="0" r="0" b="3810"/>
+            <wp:docPr id="3" name="Kép 3" descr="A picture containing text, font, screenshot, design&#10;&#10;Description automatically generated"/>
             <wp:cNvGraphicFramePr>
               <a:graphicFrameLocks xmlns:a="http://schemas.openxmlformats.org/drawingml/2006/main" noChangeAspect="1"/>
             </wp:cNvGraphicFramePr>
@@ -932,7 +1609,131 @@
               <a:graphicData uri="http://schemas.openxmlformats.org/drawingml/2006/picture">
                 <pic:pic xmlns:pic="http://schemas.openxmlformats.org/drawingml/2006/picture">
                   <pic:nvPicPr>
-                    <pic:cNvPr id="1975982739" name="Picture 1" descr="A screenshot of a computer&#10;&#10;Description automatically generated with medium confidence"/>
+                    <pic:cNvPr id="1041885068" name="Picture 1" descr="A picture containing text, font, screenshot, design&#10;&#10;Description automatically generated"/>
+                    <pic:cNvPicPr/>
+                  </pic:nvPicPr>
+                  <pic:blipFill>
+                    <a:blip r:embed="rId5"/>
+                    <a:stretch>
+                      <a:fillRect/>
+                    </a:stretch>
+                  </pic:blipFill>
+                  <pic:spPr>
+                    <a:xfrm>
+                      <a:off x="0" y="0"/>
+                      <a:ext cx="5943600" cy="1596390"/>
+                    </a:xfrm>
+                    <a:prstGeom prst="rect">
+                      <a:avLst/>
+                    </a:prstGeom>
+                  </pic:spPr>
+                </pic:pic>
+              </a:graphicData>
+            </a:graphic>
+          </wp:inline>
+        </w:drawing>
+      </w:r>
+    </w:p>
+    <w:p>
+      <w:pPr>
+        <w:rPr>
+          <w:lang w:val="hu-HU"/>
+        </w:rPr>
+      </w:pPr>
+      <w:r>
+        <w:rPr>
+          <w:lang w:val="hu-HU"/>
+        </w:rPr>
+        <w:t>Így lesz látható a menü</w:t>
+      </w:r>
+    </w:p>
+    <w:p>
+      <w:pPr>
+        <w:rPr>
+          <w:lang w:val="hu-HU"/>
+        </w:rPr>
+      </w:pPr>
+      <w:r>
+        <w:rPr>
+          <w:noProof/>
+          <w14:ligatures w14:val="standardContextual"/>
+        </w:rPr>
+        <w:lastRenderedPageBreak/>
+        <w:drawing>
+          <wp:inline distT="0" distB="0" distL="0" distR="0" wp14:anchorId="537EB3EA" wp14:editId="3EC8F093">
+            <wp:extent cx="5943600" cy="3402330"/>
+            <wp:effectExtent l="0" t="0" r="0" b="7620"/>
+            <wp:docPr id="4" name="Kép 4" descr="A képen szöveg, diagram, sor, Betűtípus látható&#10;&#10;Automatikusan generált leírás"/>
+            <wp:cNvGraphicFramePr>
+              <a:graphicFrameLocks xmlns:a="http://schemas.openxmlformats.org/drawingml/2006/main" noChangeAspect="1"/>
+            </wp:cNvGraphicFramePr>
+            <a:graphic xmlns:a="http://schemas.openxmlformats.org/drawingml/2006/main">
+              <a:graphicData uri="http://schemas.openxmlformats.org/drawingml/2006/picture">
+                <pic:pic xmlns:pic="http://schemas.openxmlformats.org/drawingml/2006/picture">
+                  <pic:nvPicPr>
+                    <pic:cNvPr id="1" name="Kép 1" descr="A képen szöveg, diagram, sor, Betűtípus látható&#10;&#10;Automatikusan generált leírás"/>
+                    <pic:cNvPicPr/>
+                  </pic:nvPicPr>
+                  <pic:blipFill>
+                    <a:blip r:embed="rId6"/>
+                    <a:stretch>
+                      <a:fillRect/>
+                    </a:stretch>
+                  </pic:blipFill>
+                  <pic:spPr>
+                    <a:xfrm>
+                      <a:off x="0" y="0"/>
+                      <a:ext cx="5943600" cy="3402330"/>
+                    </a:xfrm>
+                    <a:prstGeom prst="rect">
+                      <a:avLst/>
+                    </a:prstGeom>
+                  </pic:spPr>
+                </pic:pic>
+              </a:graphicData>
+            </a:graphic>
+          </wp:inline>
+        </w:drawing>
+      </w:r>
+    </w:p>
+    <w:p>
+      <w:pPr>
+        <w:rPr>
+          <w:lang w:val="hu-HU"/>
+        </w:rPr>
+      </w:pPr>
+      <w:r>
+        <w:rPr>
+          <w:lang w:val="hu-HU"/>
+        </w:rPr>
+        <w:t>Ezek a menüpontok</w:t>
+      </w:r>
+    </w:p>
+    <w:p>
+      <w:pPr>
+        <w:rPr>
+          <w:lang w:val="hu-HU"/>
+        </w:rPr>
+      </w:pPr>
+      <w:r>
+        <w:rPr>
+          <w:noProof/>
+          <w:lang w:val="hu-HU"/>
+        </w:rPr>
+        <w:lastRenderedPageBreak/>
+        <w:drawing>
+          <wp:inline distT="0" distB="0" distL="0" distR="0" wp14:anchorId="3DC205B4" wp14:editId="57619D1C">
+            <wp:extent cx="5932805" cy="5486400"/>
+            <wp:effectExtent l="0" t="0" r="0" b="0"/>
+            <wp:docPr id="2" name="Kép 2"/>
+            <wp:cNvGraphicFramePr>
+              <a:graphicFrameLocks xmlns:a="http://schemas.openxmlformats.org/drawingml/2006/main" noChangeAspect="1"/>
+            </wp:cNvGraphicFramePr>
+            <a:graphic xmlns:a="http://schemas.openxmlformats.org/drawingml/2006/main">
+              <a:graphicData uri="http://schemas.openxmlformats.org/drawingml/2006/picture">
+                <pic:pic xmlns:pic="http://schemas.openxmlformats.org/drawingml/2006/picture">
+                  <pic:nvPicPr>
+                    <pic:cNvPr id="0" name="Picture 1"/>
                     <pic:cNvPicPr>
                       <a:picLocks noChangeAspect="1" noChangeArrowheads="1"/>
                     </pic:cNvPicPr>
@@ -953,7 +1754,7 @@
                   <pic:spPr bwMode="auto">
                     <a:xfrm>
                       <a:off x="0" y="0"/>
-                      <a:ext cx="5857875" cy="4287625"/>
+                      <a:ext cx="5932805" cy="5486400"/>
                     </a:xfrm>
                     <a:prstGeom prst="rect">
                       <a:avLst/>
@@ -982,6 +1783,3081 @@
         </w:rPr>
         <w:t>Ez pedig az osztálydiagram</w:t>
       </w:r>
+    </w:p>
+    <w:p>
+      <w:pPr>
+        <w:pStyle w:val="Cm"/>
+        <w:jc w:val="center"/>
+      </w:pPr>
+      <w:proofErr w:type="spellStart"/>
+      <w:r>
+        <w:t>Sportegyesület</w:t>
+      </w:r>
+      <w:proofErr w:type="spellEnd"/>
+      <w:r>
+        <w:t xml:space="preserve"> </w:t>
+      </w:r>
+      <w:proofErr w:type="spellStart"/>
+      <w:r>
+        <w:t>felhasználói</w:t>
+      </w:r>
+      <w:proofErr w:type="spellEnd"/>
+      <w:r>
+        <w:t xml:space="preserve"> </w:t>
+      </w:r>
+      <w:proofErr w:type="spellStart"/>
+      <w:r>
+        <w:t>dokumentáció</w:t>
+      </w:r>
+      <w:proofErr w:type="spellEnd"/>
+    </w:p>
+    <w:p>
+      <w:pPr>
+        <w:rPr>
+          <w:lang w:val="hu-HU"/>
+        </w:rPr>
+      </w:pPr>
+    </w:p>
+    <w:p>
+      <w:pPr>
+        <w:pStyle w:val="Cmsor1"/>
+        <w:rPr>
+          <w:lang w:val="hu-HU"/>
+        </w:rPr>
+      </w:pPr>
+      <w:r>
+        <w:rPr>
+          <w:lang w:val="hu-HU"/>
+        </w:rPr>
+        <w:t>Feladat</w:t>
+      </w:r>
+    </w:p>
+    <w:p>
+      <w:pPr>
+        <w:rPr>
+          <w:lang w:val="hu-HU"/>
+        </w:rPr>
+      </w:pPr>
+      <w:r>
+        <w:rPr>
+          <w:lang w:val="hu-HU"/>
+        </w:rPr>
+        <w:t xml:space="preserve">A Fitt Sportegyesület nyilvántartást szeretne vezetni a csapatairól. Minden csapat rendelkezik egy névvel és egy alaplétszámmal. A sportegyesület háromféle sportággal foglalkozik: labdarúgás, kosárlabda és kézilabda. A labdarúgó csapatnak két edzője van; a kosárlabda csapatnak elengedhetetlen kellékei a </w:t>
+      </w:r>
+      <w:proofErr w:type="spellStart"/>
+      <w:r>
+        <w:rPr>
+          <w:lang w:val="hu-HU"/>
+        </w:rPr>
+        <w:t>pom-pom</w:t>
+      </w:r>
+      <w:proofErr w:type="spellEnd"/>
+      <w:r>
+        <w:rPr>
+          <w:lang w:val="hu-HU"/>
+        </w:rPr>
+        <w:t xml:space="preserve"> </w:t>
+      </w:r>
+      <w:proofErr w:type="gramStart"/>
+      <w:r>
+        <w:rPr>
+          <w:lang w:val="hu-HU"/>
+        </w:rPr>
+        <w:t>lányok</w:t>
+      </w:r>
+      <w:proofErr w:type="gramEnd"/>
+      <w:r>
+        <w:rPr>
+          <w:lang w:val="hu-HU"/>
+        </w:rPr>
+        <w:t xml:space="preserve"> aminek létszámát is nyilvántartják; a kézilabda csapatok pedig évente kapnak valamekkora összegű támogatást. A nyilvántartás </w:t>
+      </w:r>
+      <w:r>
+        <w:rPr>
+          <w:lang w:val="hu-HU"/>
+        </w:rPr>
+        <w:t>képes új csapatok felvételére, törlésére, felvett adatok módosítására, illetve különböző szempontok szerinti listázásra.</w:t>
+      </w:r>
+    </w:p>
+    <w:p>
+      <w:pPr>
+        <w:pStyle w:val="Cmsor1"/>
+        <w:rPr>
+          <w:lang w:val="hu-HU"/>
+        </w:rPr>
+      </w:pPr>
+      <w:r>
+        <w:rPr>
+          <w:lang w:val="hu-HU"/>
+        </w:rPr>
+        <w:lastRenderedPageBreak/>
+        <w:t>Feladatspecifikáció</w:t>
+      </w:r>
+    </w:p>
+    <w:p>
+      <w:pPr>
+        <w:rPr>
+          <w:lang w:val="hu-HU"/>
+        </w:rPr>
+      </w:pPr>
+      <w:r>
+        <w:rPr>
+          <w:lang w:val="hu-HU"/>
+        </w:rPr>
+        <w:t>A menü három fő részre oszlik</w:t>
+      </w:r>
+      <w:r>
+        <w:rPr>
+          <w:lang w:val="hu-HU"/>
+        </w:rPr>
+        <w:t>, ezen belül számok beírásával lehet haladni</w:t>
+      </w:r>
+      <w:r>
+        <w:rPr>
+          <w:lang w:val="hu-HU"/>
+        </w:rPr>
+        <w:t xml:space="preserve">: </w:t>
+      </w:r>
+    </w:p>
+    <w:p>
+      <w:pPr>
+        <w:pStyle w:val="Listaszerbekezds"/>
+        <w:numPr>
+          <w:ilvl w:val="0"/>
+          <w:numId w:val="1"/>
+        </w:numPr>
+        <w:rPr>
+          <w:lang w:val="hu-HU"/>
+        </w:rPr>
+      </w:pPr>
+      <w:r>
+        <w:rPr>
+          <w:lang w:val="hu-HU"/>
+        </w:rPr>
+        <w:t xml:space="preserve"> Csapatok</w:t>
+      </w:r>
+      <w:r>
+        <w:rPr>
+          <w:lang w:val="hu-HU"/>
+        </w:rPr>
+        <w:t xml:space="preserve"> kezelése</w:t>
+      </w:r>
+      <w:r>
+        <w:rPr>
+          <w:lang w:val="hu-HU"/>
+        </w:rPr>
+        <w:t xml:space="preserve">: ezen belül képes a felhasználó csapatot létrehozni, ekkor meg kell adni, </w:t>
+      </w:r>
+    </w:p>
+    <w:p>
+      <w:pPr>
+        <w:pStyle w:val="Listaszerbekezds"/>
+        <w:rPr>
+          <w:lang w:val="hu-HU"/>
+        </w:rPr>
+      </w:pPr>
+      <w:r>
+        <w:rPr>
+          <w:lang w:val="hu-HU"/>
+        </w:rPr>
+        <w:t>hogy mi</w:t>
+      </w:r>
+      <w:r>
+        <w:rPr>
+          <w:lang w:val="hu-HU"/>
+        </w:rPr>
+        <w:t>l</w:t>
+      </w:r>
+      <w:r>
+        <w:rPr>
+          <w:lang w:val="hu-HU"/>
+        </w:rPr>
+        <w:t>yen csapatról</w:t>
+      </w:r>
+      <w:r>
+        <w:rPr>
+          <w:lang w:val="hu-HU"/>
+        </w:rPr>
+        <w:t xml:space="preserve"> van szó.</w:t>
+      </w:r>
+    </w:p>
+    <w:p>
+      <w:pPr>
+        <w:pStyle w:val="Listaszerbekezds"/>
+        <w:numPr>
+          <w:ilvl w:val="1"/>
+          <w:numId w:val="1"/>
+        </w:numPr>
+        <w:rPr>
+          <w:lang w:val="hu-HU"/>
+        </w:rPr>
+      </w:pPr>
+      <w:r>
+        <w:rPr>
+          <w:lang w:val="hu-HU"/>
+        </w:rPr>
+        <w:t>Csapat létrehozása</w:t>
+      </w:r>
+    </w:p>
+    <w:p>
+      <w:pPr>
+        <w:pStyle w:val="Listaszerbekezds"/>
+        <w:numPr>
+          <w:ilvl w:val="2"/>
+          <w:numId w:val="1"/>
+        </w:numPr>
+        <w:rPr>
+          <w:lang w:val="hu-HU"/>
+        </w:rPr>
+      </w:pPr>
+      <w:r>
+        <w:rPr>
+          <w:lang w:val="hu-HU"/>
+        </w:rPr>
+        <w:t>Ha labdarúgó, akkor meg kell adni a nevét(</w:t>
+      </w:r>
+      <w:proofErr w:type="spellStart"/>
+      <w:r>
+        <w:rPr>
+          <w:lang w:val="hu-HU"/>
+        </w:rPr>
+        <w:t>string</w:t>
+      </w:r>
+      <w:proofErr w:type="spellEnd"/>
+      <w:r>
+        <w:rPr>
+          <w:lang w:val="hu-HU"/>
+        </w:rPr>
+        <w:t xml:space="preserve">), ez egy szó lehet, a többit automatikusan törli a program, az alaplétszámát(int), a két edző </w:t>
+      </w:r>
+      <w:proofErr w:type="gramStart"/>
+      <w:r>
+        <w:rPr>
+          <w:lang w:val="hu-HU"/>
+        </w:rPr>
+        <w:t>nevét(</w:t>
+      </w:r>
+      <w:proofErr w:type="spellStart"/>
+      <w:proofErr w:type="gramEnd"/>
+      <w:r>
+        <w:rPr>
+          <w:lang w:val="hu-HU"/>
+        </w:rPr>
+        <w:t>string</w:t>
+      </w:r>
+      <w:proofErr w:type="spellEnd"/>
+      <w:r>
+        <w:rPr>
+          <w:lang w:val="hu-HU"/>
+        </w:rPr>
+        <w:t xml:space="preserve"> tömb), ezeknél két </w:t>
+      </w:r>
+      <w:proofErr w:type="spellStart"/>
+      <w:r>
+        <w:rPr>
+          <w:lang w:val="hu-HU"/>
+        </w:rPr>
+        <w:t>stringet</w:t>
+      </w:r>
+      <w:proofErr w:type="spellEnd"/>
+      <w:r>
+        <w:rPr>
+          <w:lang w:val="hu-HU"/>
+        </w:rPr>
+        <w:t xml:space="preserve"> vár bemenetként és a szponzor márka nevét(</w:t>
+      </w:r>
+      <w:proofErr w:type="spellStart"/>
+      <w:r>
+        <w:rPr>
+          <w:lang w:val="hu-HU"/>
+        </w:rPr>
+        <w:t>string</w:t>
+      </w:r>
+      <w:proofErr w:type="spellEnd"/>
+      <w:r>
+        <w:rPr>
+          <w:lang w:val="hu-HU"/>
+        </w:rPr>
+        <w:t>), ez úgyszintén egy szó lehet.</w:t>
+      </w:r>
+    </w:p>
+    <w:p>
+      <w:pPr>
+        <w:pStyle w:val="Listaszerbekezds"/>
+        <w:numPr>
+          <w:ilvl w:val="2"/>
+          <w:numId w:val="1"/>
+        </w:numPr>
+        <w:rPr>
+          <w:lang w:val="hu-HU"/>
+        </w:rPr>
+      </w:pPr>
+      <w:r>
+        <w:rPr>
+          <w:lang w:val="hu-HU"/>
+        </w:rPr>
+        <w:t>Kosárlabda csapatnak meg kell adni a nevét(</w:t>
+      </w:r>
+      <w:proofErr w:type="spellStart"/>
+      <w:r>
+        <w:rPr>
+          <w:lang w:val="hu-HU"/>
+        </w:rPr>
+        <w:t>string</w:t>
+      </w:r>
+      <w:proofErr w:type="spellEnd"/>
+      <w:r>
+        <w:rPr>
+          <w:lang w:val="hu-HU"/>
+        </w:rPr>
+        <w:t>)</w:t>
+      </w:r>
+      <w:r>
+        <w:rPr>
+          <w:lang w:val="hu-HU"/>
+        </w:rPr>
+        <w:t xml:space="preserve"> </w:t>
+      </w:r>
+      <w:r>
+        <w:rPr>
+          <w:lang w:val="hu-HU"/>
+        </w:rPr>
+        <w:t>ez egy szó lehet, a többit automatikusan törli a program,</w:t>
+      </w:r>
+      <w:r>
+        <w:rPr>
+          <w:lang w:val="hu-HU"/>
+        </w:rPr>
+        <w:t xml:space="preserve"> </w:t>
+      </w:r>
+      <w:r>
+        <w:rPr>
+          <w:lang w:val="hu-HU"/>
+        </w:rPr>
+        <w:t xml:space="preserve">alaplétszámát(int), és a </w:t>
+      </w:r>
+      <w:proofErr w:type="spellStart"/>
+      <w:r>
+        <w:rPr>
+          <w:lang w:val="hu-HU"/>
+        </w:rPr>
+        <w:t>pom-pom</w:t>
+      </w:r>
+      <w:proofErr w:type="spellEnd"/>
+      <w:r>
+        <w:rPr>
+          <w:lang w:val="hu-HU"/>
+        </w:rPr>
+        <w:t xml:space="preserve"> lányok létszámát(int), és a </w:t>
+      </w:r>
+      <w:proofErr w:type="spellStart"/>
+      <w:r>
+        <w:rPr>
+          <w:lang w:val="hu-HU"/>
+        </w:rPr>
+        <w:t>pom-pom</w:t>
+      </w:r>
+      <w:proofErr w:type="spellEnd"/>
+      <w:r>
+        <w:rPr>
+          <w:lang w:val="hu-HU"/>
+        </w:rPr>
+        <w:t xml:space="preserve"> csapat nevét(</w:t>
+      </w:r>
+      <w:proofErr w:type="spellStart"/>
+      <w:r>
+        <w:rPr>
+          <w:lang w:val="hu-HU"/>
+        </w:rPr>
+        <w:t>string</w:t>
+      </w:r>
+      <w:proofErr w:type="spellEnd"/>
+      <w:r>
+        <w:rPr>
+          <w:lang w:val="hu-HU"/>
+        </w:rPr>
+        <w:t>), ez úgyszintén egy szó lehet.</w:t>
+      </w:r>
+    </w:p>
+    <w:p>
+      <w:pPr>
+        <w:pStyle w:val="Listaszerbekezds"/>
+        <w:numPr>
+          <w:ilvl w:val="2"/>
+          <w:numId w:val="1"/>
+        </w:numPr>
+        <w:rPr>
+          <w:lang w:val="hu-HU"/>
+        </w:rPr>
+      </w:pPr>
+      <w:r>
+        <w:rPr>
+          <w:lang w:val="hu-HU"/>
+        </w:rPr>
+        <w:t>Kézilabda csapat esetében meg kell adni a nevét(</w:t>
+      </w:r>
+      <w:proofErr w:type="spellStart"/>
+      <w:r>
+        <w:rPr>
+          <w:lang w:val="hu-HU"/>
+        </w:rPr>
+        <w:t>string</w:t>
+      </w:r>
+      <w:proofErr w:type="spellEnd"/>
+      <w:proofErr w:type="gramStart"/>
+      <w:r>
+        <w:rPr>
+          <w:lang w:val="hu-HU"/>
+        </w:rPr>
+        <w:t>),egy</w:t>
+      </w:r>
+      <w:proofErr w:type="gramEnd"/>
+      <w:r>
+        <w:rPr>
+          <w:lang w:val="hu-HU"/>
+        </w:rPr>
+        <w:t xml:space="preserve"> szó, mint minden más esetben az alaplétszámát(int), és a támogatás összegét(int), és az évet(int), amióta jár nekik a támogatás.</w:t>
+      </w:r>
+    </w:p>
+    <w:p>
+      <w:pPr>
+        <w:pStyle w:val="Listaszerbekezds"/>
+        <w:numPr>
+          <w:ilvl w:val="1"/>
+          <w:numId w:val="1"/>
+        </w:numPr>
+        <w:rPr>
+          <w:lang w:val="hu-HU"/>
+        </w:rPr>
+      </w:pPr>
+      <w:r>
+        <w:rPr>
+          <w:lang w:val="hu-HU"/>
+        </w:rPr>
+        <w:t>Lehet már bevitt személyek adatait is módosítani, ebben az esetben menüként jelennek meg a neveik a csapatoknak és onnan tudjuk kiválasztani, hogy mit módosítunk. Módosítás/törlés esetén nem visszavonható/visszaállítható az adat, újra be kell írni.</w:t>
+      </w:r>
+    </w:p>
+    <w:p>
+      <w:pPr>
+        <w:pStyle w:val="Listaszerbekezds"/>
+        <w:numPr>
+          <w:ilvl w:val="1"/>
+          <w:numId w:val="1"/>
+        </w:numPr>
+        <w:rPr>
+          <w:lang w:val="hu-HU"/>
+        </w:rPr>
+      </w:pPr>
+      <w:r>
+        <w:rPr>
+          <w:lang w:val="hu-HU"/>
+        </w:rPr>
+        <w:t>Csapat törlésére is van lehetőség, csak a csapat neve szerint tud törölni a felhasználó.</w:t>
+      </w:r>
+    </w:p>
+    <w:p>
+      <w:pPr>
+        <w:pStyle w:val="Listaszerbekezds"/>
+        <w:numPr>
+          <w:ilvl w:val="0"/>
+          <w:numId w:val="1"/>
+        </w:numPr>
+        <w:rPr>
+          <w:lang w:val="hu-HU"/>
+        </w:rPr>
+      </w:pPr>
+      <w:r>
+        <w:rPr>
+          <w:lang w:val="hu-HU"/>
+        </w:rPr>
+        <w:t>List</w:t>
+      </w:r>
+      <w:r>
+        <w:rPr>
+          <w:lang w:val="hu-HU"/>
+        </w:rPr>
+        <w:t>a</w:t>
+      </w:r>
+      <w:r>
+        <w:rPr>
+          <w:lang w:val="hu-HU"/>
+        </w:rPr>
+        <w:t>: Ebbe a menübe belépve írathatjuk ki a</w:t>
+      </w:r>
+      <w:r>
+        <w:rPr>
+          <w:lang w:val="hu-HU"/>
+        </w:rPr>
+        <w:t xml:space="preserve"> csapatokat</w:t>
+      </w:r>
+    </w:p>
+    <w:p>
+      <w:pPr>
+        <w:pStyle w:val="Listaszerbekezds"/>
+        <w:numPr>
+          <w:ilvl w:val="0"/>
+          <w:numId w:val="1"/>
+        </w:numPr>
+        <w:rPr>
+          <w:lang w:val="hu-HU"/>
+        </w:rPr>
+      </w:pPr>
+      <w:r>
+        <w:rPr>
+          <w:lang w:val="hu-HU"/>
+        </w:rPr>
+        <w:t>Alapadatok: Itt kiírja, hogy összesen hány csapat van, hány sportoló, illetve, hogy mennyi pénzt keresnek a csapatok összesen évente</w:t>
+      </w:r>
+    </w:p>
+    <w:p>
+      <w:pPr>
+        <w:rPr>
+          <w:lang w:val="hu-HU"/>
+        </w:rPr>
+      </w:pPr>
+      <w:r>
+        <w:rPr>
+          <w:lang w:val="hu-HU"/>
+        </w:rPr>
+        <w:t>A menük pontjai számozva vannak és egy szám beírásával tud kiválasztani egy menüpontot. Az utolsó menüpont mindig vissza/kilépés.</w:t>
+      </w:r>
+      <w:r>
+        <w:rPr>
+          <w:lang w:val="hu-HU"/>
+        </w:rPr>
+        <w:t xml:space="preserve"> A fent látható számok jelentik az utána leírt menüpontot.</w:t>
+      </w:r>
+    </w:p>
+    <w:p>
+      <w:r>
+        <w:rPr>
+          <w:lang w:val="hu-HU"/>
+        </w:rPr>
+        <w:t>Rossz beviteli formátum esetén a program kiírja, hogy nem sikerült a bevitel és visszadobja a felhasználót. Ekkor természetesen újra lehet próbálkozni.</w:t>
+      </w:r>
+      <w:r>
+        <w:rPr>
+          <w:lang w:val="hu-HU"/>
+        </w:rPr>
+        <w:br/>
+        <w:t xml:space="preserve">Külön mentésre nincs szükség, a program a végén elmenti az adatokat egy </w:t>
+      </w:r>
+      <w:proofErr w:type="spellStart"/>
+      <w:r>
+        <w:rPr>
+          <w:lang w:val="hu-HU"/>
+        </w:rPr>
+        <w:t>txt</w:t>
+      </w:r>
+      <w:proofErr w:type="spellEnd"/>
+      <w:r>
+        <w:rPr>
+          <w:lang w:val="hu-HU"/>
+        </w:rPr>
+        <w:t xml:space="preserve"> </w:t>
+      </w:r>
+      <w:proofErr w:type="spellStart"/>
+      <w:r>
+        <w:rPr>
+          <w:lang w:val="hu-HU"/>
+        </w:rPr>
+        <w:t>fileba</w:t>
+      </w:r>
+      <w:proofErr w:type="spellEnd"/>
+      <w:r>
+        <w:rPr>
+          <w:lang w:val="hu-HU"/>
+        </w:rPr>
+        <w:t>, amiben „</w:t>
+      </w:r>
+      <w:proofErr w:type="gramStart"/>
+      <w:r>
+        <w:rPr>
+          <w:lang w:val="en-GB"/>
+        </w:rPr>
+        <w:t>/”-</w:t>
+      </w:r>
+      <w:proofErr w:type="spellStart"/>
+      <w:proofErr w:type="gramEnd"/>
+      <w:r>
+        <w:rPr>
+          <w:lang w:val="en-GB"/>
+        </w:rPr>
+        <w:t>el</w:t>
+      </w:r>
+      <w:proofErr w:type="spellEnd"/>
+      <w:r>
+        <w:rPr>
+          <w:lang w:val="hu-HU"/>
+        </w:rPr>
+        <w:t xml:space="preserve"> vannak elválasztva az adatok. A program ezeknek a beolvasásával indul.</w:t>
+      </w:r>
+      <w:r>
+        <w:t xml:space="preserve"> </w:t>
+      </w:r>
+    </w:p>
+    <w:p>
+      <w:pPr>
+        <w:rPr>
+          <w:lang w:val="hu-HU"/>
+        </w:rPr>
+      </w:pPr>
+      <w:r>
+        <w:rPr>
+          <w:noProof/>
+        </w:rPr>
+        <w:drawing>
+          <wp:inline distT="0" distB="0" distL="0" distR="0" wp14:anchorId="3CBBB4A1" wp14:editId="080D6334">
+            <wp:extent cx="5943600" cy="1596390"/>
+            <wp:effectExtent l="0" t="0" r="0" b="3810"/>
+            <wp:docPr id="5" name="Kép 5" descr="A picture containing text, font, screenshot, design&#10;&#10;Description automatically generated"/>
+            <wp:cNvGraphicFramePr>
+              <a:graphicFrameLocks xmlns:a="http://schemas.openxmlformats.org/drawingml/2006/main" noChangeAspect="1"/>
+            </wp:cNvGraphicFramePr>
+            <a:graphic xmlns:a="http://schemas.openxmlformats.org/drawingml/2006/main">
+              <a:graphicData uri="http://schemas.openxmlformats.org/drawingml/2006/picture">
+                <pic:pic xmlns:pic="http://schemas.openxmlformats.org/drawingml/2006/picture">
+                  <pic:nvPicPr>
+                    <pic:cNvPr id="1041885068" name="Picture 1" descr="A picture containing text, font, screenshot, design&#10;&#10;Description automatically generated"/>
+                    <pic:cNvPicPr/>
+                  </pic:nvPicPr>
+                  <pic:blipFill>
+                    <a:blip r:embed="rId5"/>
+                    <a:stretch>
+                      <a:fillRect/>
+                    </a:stretch>
+                  </pic:blipFill>
+                  <pic:spPr>
+                    <a:xfrm>
+                      <a:off x="0" y="0"/>
+                      <a:ext cx="5943600" cy="1596390"/>
+                    </a:xfrm>
+                    <a:prstGeom prst="rect">
+                      <a:avLst/>
+                    </a:prstGeom>
+                  </pic:spPr>
+                </pic:pic>
+              </a:graphicData>
+            </a:graphic>
+          </wp:inline>
+        </w:drawing>
+      </w:r>
+    </w:p>
+    <w:p>
+      <w:pPr>
+        <w:rPr>
+          <w:lang w:val="hu-HU"/>
+        </w:rPr>
+      </w:pPr>
+      <w:r>
+        <w:rPr>
+          <w:lang w:val="hu-HU"/>
+        </w:rPr>
+        <w:t>Így lesz látható a menü</w:t>
+      </w:r>
+    </w:p>
+    <w:p>
+      <w:pPr>
+        <w:rPr>
+          <w:lang w:val="hu-HU"/>
+        </w:rPr>
+      </w:pPr>
+      <w:r>
+        <w:rPr>
+          <w:noProof/>
+          <w14:ligatures w14:val="standardContextual"/>
+        </w:rPr>
+        <w:lastRenderedPageBreak/>
+        <w:drawing>
+          <wp:inline distT="0" distB="0" distL="0" distR="0" wp14:anchorId="04A365C9" wp14:editId="0B8483B9">
+            <wp:extent cx="5943600" cy="3402330"/>
+            <wp:effectExtent l="0" t="0" r="0" b="7620"/>
+            <wp:docPr id="6" name="Kép 6" descr="A képen szöveg, diagram, sor, Betűtípus látható&#10;&#10;Automatikusan generált leírás"/>
+            <wp:cNvGraphicFramePr>
+              <a:graphicFrameLocks xmlns:a="http://schemas.openxmlformats.org/drawingml/2006/main" noChangeAspect="1"/>
+            </wp:cNvGraphicFramePr>
+            <a:graphic xmlns:a="http://schemas.openxmlformats.org/drawingml/2006/main">
+              <a:graphicData uri="http://schemas.openxmlformats.org/drawingml/2006/picture">
+                <pic:pic xmlns:pic="http://schemas.openxmlformats.org/drawingml/2006/picture">
+                  <pic:nvPicPr>
+                    <pic:cNvPr id="1" name="Kép 1" descr="A képen szöveg, diagram, sor, Betűtípus látható&#10;&#10;Automatikusan generált leírás"/>
+                    <pic:cNvPicPr/>
+                  </pic:nvPicPr>
+                  <pic:blipFill>
+                    <a:blip r:embed="rId6"/>
+                    <a:stretch>
+                      <a:fillRect/>
+                    </a:stretch>
+                  </pic:blipFill>
+                  <pic:spPr>
+                    <a:xfrm>
+                      <a:off x="0" y="0"/>
+                      <a:ext cx="5943600" cy="3402330"/>
+                    </a:xfrm>
+                    <a:prstGeom prst="rect">
+                      <a:avLst/>
+                    </a:prstGeom>
+                  </pic:spPr>
+                </pic:pic>
+              </a:graphicData>
+            </a:graphic>
+          </wp:inline>
+        </w:drawing>
+      </w:r>
+    </w:p>
+    <w:p>
+      <w:pPr>
+        <w:rPr>
+          <w:lang w:val="hu-HU"/>
+        </w:rPr>
+      </w:pPr>
+      <w:r>
+        <w:rPr>
+          <w:lang w:val="hu-HU"/>
+        </w:rPr>
+        <w:t>Ezek a menüpontok</w:t>
+      </w:r>
+    </w:p>
+    <w:p/>
+    <w:p>
+      <w:pPr>
+        <w:pStyle w:val="Cm"/>
+        <w:jc w:val="center"/>
+        <w:rPr>
+          <w:lang w:val="hu-HU"/>
+        </w:rPr>
+      </w:pPr>
+      <w:r>
+        <w:rPr>
+          <w:lang w:val="hu-HU"/>
+        </w:rPr>
+        <w:t>Sportegyesület programozói dokumentáció</w:t>
+      </w:r>
+    </w:p>
+    <w:p>
+      <w:pPr>
+        <w:rPr>
+          <w:lang w:val="hu-HU"/>
+        </w:rPr>
+      </w:pPr>
+    </w:p>
+    <w:p>
+      <w:pPr>
+        <w:rPr>
+          <w:lang w:val="hu-HU"/>
+        </w:rPr>
+      </w:pPr>
+      <w:r>
+        <w:rPr>
+          <w:lang w:val="hu-HU"/>
+        </w:rPr>
+        <w:t>A program a Fitt sportegyesület csapatainak adatait képes kezelni, listázni, fájlban tárolni.</w:t>
+      </w:r>
+    </w:p>
+    <w:p>
+      <w:pPr>
+        <w:pStyle w:val="Cmsor2"/>
+        <w:rPr>
+          <w:lang w:val="hu-HU"/>
+        </w:rPr>
+      </w:pPr>
+      <w:r>
+        <w:rPr>
+          <w:lang w:val="hu-HU"/>
+        </w:rPr>
+        <w:t>Adatfájlok:</w:t>
+      </w:r>
+    </w:p>
+    <w:p>
+      <w:pPr>
+        <w:rPr>
+          <w:lang w:val="hu-HU"/>
+        </w:rPr>
+      </w:pPr>
+      <w:r>
+        <w:rPr>
+          <w:color w:val="00B050"/>
+          <w:lang w:val="hu-HU"/>
+        </w:rPr>
+        <w:t>club.txt:</w:t>
+      </w:r>
+      <w:r>
+        <w:rPr>
+          <w:lang w:val="hu-HU"/>
+        </w:rPr>
+        <w:t xml:space="preserve"> Itt tárolódnak az adatok a csapatok számára ‘/’ karakterrel elválasztva.  Az első elem a csapat típusa, ez ahhoz kell, hogy inicializáláskor tudja a program, hogy milyen csapatot kell létrehoznia. A második a csapat neve, harmadik a játékosok száma. Focicsapat esetén ezeket követi </w:t>
+      </w:r>
+      <w:proofErr w:type="gramStart"/>
+      <w:r>
+        <w:rPr>
+          <w:lang w:val="hu-HU"/>
+        </w:rPr>
+        <w:t>a két edző neve,</w:t>
+      </w:r>
+      <w:proofErr w:type="gramEnd"/>
+      <w:r>
+        <w:rPr>
+          <w:lang w:val="hu-HU"/>
+        </w:rPr>
+        <w:t xml:space="preserve"> és a szponzor neve, kosárcsapat esetén a </w:t>
+      </w:r>
+      <w:proofErr w:type="spellStart"/>
+      <w:r>
+        <w:rPr>
+          <w:lang w:val="hu-HU"/>
+        </w:rPr>
+        <w:t>pompom</w:t>
+      </w:r>
+      <w:proofErr w:type="spellEnd"/>
+      <w:r>
+        <w:rPr>
+          <w:lang w:val="hu-HU"/>
+        </w:rPr>
+        <w:t xml:space="preserve"> csapat száma, és a </w:t>
+      </w:r>
+      <w:proofErr w:type="spellStart"/>
+      <w:r>
+        <w:rPr>
+          <w:lang w:val="hu-HU"/>
+        </w:rPr>
+        <w:t>pompom</w:t>
+      </w:r>
+      <w:proofErr w:type="spellEnd"/>
+      <w:r>
+        <w:rPr>
+          <w:lang w:val="hu-HU"/>
+        </w:rPr>
+        <w:t xml:space="preserve"> csapat neve, kézicsapatnál pedig a támogatás összege, és hogy mióta kapnak támogatást.</w:t>
+      </w:r>
+    </w:p>
+    <w:p>
+      <w:pPr>
+        <w:rPr>
+          <w:lang w:val="hu-HU"/>
+        </w:rPr>
+      </w:pPr>
+      <w:r>
+        <w:rPr>
+          <w:color w:val="00B050"/>
+          <w:lang w:val="hu-HU"/>
+        </w:rPr>
+        <w:t xml:space="preserve">sponsors.txt: </w:t>
+      </w:r>
+      <w:r>
+        <w:rPr>
+          <w:lang w:val="hu-HU"/>
+        </w:rPr>
+        <w:t xml:space="preserve">Ebben a fájlban vannak a focicsapatok </w:t>
+      </w:r>
+      <w:proofErr w:type="spellStart"/>
+      <w:r>
+        <w:rPr>
+          <w:lang w:val="hu-HU"/>
+        </w:rPr>
+        <w:t>szponzorainak</w:t>
+      </w:r>
+      <w:proofErr w:type="spellEnd"/>
+      <w:r>
+        <w:rPr>
+          <w:lang w:val="hu-HU"/>
+        </w:rPr>
+        <w:t xml:space="preserve"> támogatásai név szerint. Az első adat a név, a második pedig az összeg.</w:t>
+      </w:r>
+    </w:p>
+    <w:p>
+      <w:pPr>
+        <w:pStyle w:val="Cmsor2"/>
+        <w:rPr>
+          <w:lang w:val="hu-HU"/>
+        </w:rPr>
+      </w:pPr>
+      <w:r>
+        <w:rPr>
+          <w:lang w:val="hu-HU"/>
+        </w:rPr>
+        <w:lastRenderedPageBreak/>
+        <w:t>Osztályok:</w:t>
+      </w:r>
+    </w:p>
+    <w:p>
+      <w:pPr>
+        <w:jc w:val="center"/>
+        <w:rPr>
+          <w:lang w:val="hu-HU"/>
+        </w:rPr>
+      </w:pPr>
+      <w:r>
+        <w:rPr>
+          <w:noProof/>
+          <w:lang w:val="hu-HU"/>
+        </w:rPr>
+        <w:drawing>
+          <wp:inline distT="0" distB="0" distL="0" distR="0" wp14:anchorId="4F6E4825" wp14:editId="54D28590">
+            <wp:extent cx="5430820" cy="5020574"/>
+            <wp:effectExtent l="0" t="0" r="0" b="8890"/>
+            <wp:docPr id="7" name="Kép 7" descr="A képen szöveg, diagram, képernyőkép, Tervrajz látható&#10;&#10;Automatikusan generált leírás"/>
+            <wp:cNvGraphicFramePr>
+              <a:graphicFrameLocks xmlns:a="http://schemas.openxmlformats.org/drawingml/2006/main" noChangeAspect="1"/>
+            </wp:cNvGraphicFramePr>
+            <a:graphic xmlns:a="http://schemas.openxmlformats.org/drawingml/2006/main">
+              <a:graphicData uri="http://schemas.openxmlformats.org/drawingml/2006/picture">
+                <pic:pic xmlns:pic="http://schemas.openxmlformats.org/drawingml/2006/picture">
+                  <pic:nvPicPr>
+                    <pic:cNvPr id="7" name="Kép 7" descr="A képen szöveg, diagram, képernyőkép, Tervrajz látható&#10;&#10;Automatikusan generált leírás"/>
+                    <pic:cNvPicPr>
+                      <a:picLocks noChangeAspect="1" noChangeArrowheads="1"/>
+                    </pic:cNvPicPr>
+                  </pic:nvPicPr>
+                  <pic:blipFill>
+                    <a:blip r:embed="rId7">
+                      <a:extLst>
+                        <a:ext uri="{28A0092B-C50C-407E-A947-70E740481C1C}">
+                          <a14:useLocalDpi xmlns:a14="http://schemas.microsoft.com/office/drawing/2010/main" val="0"/>
+                        </a:ext>
+                      </a:extLst>
+                    </a:blip>
+                    <a:srcRect/>
+                    <a:stretch>
+                      <a:fillRect/>
+                    </a:stretch>
+                  </pic:blipFill>
+                  <pic:spPr bwMode="auto">
+                    <a:xfrm>
+                      <a:off x="0" y="0"/>
+                      <a:ext cx="5441695" cy="5030627"/>
+                    </a:xfrm>
+                    <a:prstGeom prst="rect">
+                      <a:avLst/>
+                    </a:prstGeom>
+                    <a:noFill/>
+                    <a:ln>
+                      <a:noFill/>
+                    </a:ln>
+                  </pic:spPr>
+                </pic:pic>
+              </a:graphicData>
+            </a:graphic>
+          </wp:inline>
+        </w:drawing>
+      </w:r>
+    </w:p>
+    <w:p>
+      <w:pPr>
+        <w:rPr>
+          <w:lang w:val="hu-HU"/>
+        </w:rPr>
+      </w:pPr>
+      <w:r>
+        <w:rPr>
+          <w:lang w:val="hu-HU"/>
+        </w:rPr>
+        <w:t xml:space="preserve">Az osztálydiagramon látható módon vannak az osztályok a programban. </w:t>
+      </w:r>
+    </w:p>
+    <w:p>
+      <w:pPr>
+        <w:rPr>
+          <w:lang w:val="hu-HU"/>
+        </w:rPr>
+      </w:pPr>
+      <w:r>
+        <w:rPr>
+          <w:lang w:val="hu-HU"/>
+        </w:rPr>
+        <w:t xml:space="preserve">A </w:t>
+      </w:r>
+      <w:proofErr w:type="spellStart"/>
+      <w:r>
+        <w:rPr>
+          <w:color w:val="0070C0"/>
+          <w:lang w:val="hu-HU"/>
+        </w:rPr>
+        <w:t>Team.</w:t>
+      </w:r>
+      <w:proofErr w:type="gramStart"/>
+      <w:r>
+        <w:rPr>
+          <w:color w:val="0070C0"/>
+          <w:lang w:val="hu-HU"/>
+        </w:rPr>
+        <w:t>h</w:t>
+      </w:r>
+      <w:proofErr w:type="spellEnd"/>
+      <w:proofErr w:type="gramEnd"/>
+      <w:r>
+        <w:rPr>
+          <w:color w:val="0070C0"/>
+          <w:lang w:val="hu-HU"/>
+        </w:rPr>
+        <w:t xml:space="preserve"> </w:t>
+      </w:r>
+      <w:r>
+        <w:rPr>
+          <w:lang w:val="hu-HU"/>
+        </w:rPr>
+        <w:t xml:space="preserve">fájlban van az absztrakt osztály. Itt csak a név és darabszám </w:t>
+      </w:r>
+      <w:proofErr w:type="spellStart"/>
+      <w:r>
+        <w:rPr>
+          <w:lang w:val="hu-HU"/>
+        </w:rPr>
+        <w:t>getterei</w:t>
+      </w:r>
+      <w:proofErr w:type="spellEnd"/>
+      <w:r>
+        <w:rPr>
+          <w:lang w:val="hu-HU"/>
+        </w:rPr>
+        <w:t xml:space="preserve"> </w:t>
+      </w:r>
+      <w:proofErr w:type="spellStart"/>
+      <w:r>
+        <w:rPr>
+          <w:lang w:val="hu-HU"/>
+        </w:rPr>
+        <w:t>setterei</w:t>
+      </w:r>
+      <w:proofErr w:type="spellEnd"/>
+      <w:r>
+        <w:rPr>
+          <w:lang w:val="hu-HU"/>
+        </w:rPr>
+        <w:t xml:space="preserve"> vannak az osztály konstruktorán és az absztrakt függvényeken kívül.</w:t>
+      </w:r>
+      <w:r>
+        <w:rPr>
+          <w:lang w:val="hu-HU"/>
+        </w:rPr>
+        <w:t xml:space="preserve"> Ezek a </w:t>
+      </w:r>
+      <w:proofErr w:type="gramStart"/>
+      <w:r>
+        <w:rPr>
+          <w:color w:val="FF0000"/>
+          <w:lang w:val="hu-HU"/>
+        </w:rPr>
+        <w:t>print(</w:t>
+      </w:r>
+      <w:proofErr w:type="gramEnd"/>
+      <w:r>
+        <w:rPr>
+          <w:color w:val="FF0000"/>
+          <w:lang w:val="hu-HU"/>
+        </w:rPr>
+        <w:t xml:space="preserve">), </w:t>
+      </w:r>
+      <w:r>
+        <w:rPr>
+          <w:lang w:val="hu-HU"/>
+        </w:rPr>
+        <w:t xml:space="preserve">ami egy csapat adatait írja ki, egy sorba kiírja az adat nevét, és utána egy ’:’ után az adatot, a </w:t>
+      </w:r>
+      <w:proofErr w:type="spellStart"/>
+      <w:r>
+        <w:rPr>
+          <w:color w:val="FF0000"/>
+          <w:lang w:val="hu-HU"/>
+        </w:rPr>
+        <w:t>modify</w:t>
+      </w:r>
+      <w:proofErr w:type="spellEnd"/>
+      <w:r>
+        <w:rPr>
+          <w:color w:val="FF0000"/>
+          <w:lang w:val="hu-HU"/>
+        </w:rPr>
+        <w:t xml:space="preserve">(), </w:t>
+      </w:r>
+      <w:r>
+        <w:rPr>
+          <w:lang w:val="hu-HU"/>
+        </w:rPr>
+        <w:t xml:space="preserve">ami a csapat adatainak módosításához szükségesek. Ez úgy történik, hogy menüként megjeleníti a csapat adatait </w:t>
+      </w:r>
+      <w:proofErr w:type="spellStart"/>
+      <w:r>
+        <w:rPr>
+          <w:lang w:val="hu-HU"/>
+        </w:rPr>
+        <w:t>getterek</w:t>
+      </w:r>
+      <w:proofErr w:type="spellEnd"/>
+      <w:r>
+        <w:rPr>
+          <w:lang w:val="hu-HU"/>
+        </w:rPr>
+        <w:t xml:space="preserve"> segítségével, ez után a felhasználó kiválasztja melyik adatot módosítja, és az annak </w:t>
+      </w:r>
+      <w:proofErr w:type="spellStart"/>
+      <w:r>
+        <w:rPr>
+          <w:lang w:val="hu-HU"/>
+        </w:rPr>
+        <w:t>setterével</w:t>
+      </w:r>
+      <w:proofErr w:type="spellEnd"/>
+      <w:r>
+        <w:rPr>
+          <w:lang w:val="hu-HU"/>
+        </w:rPr>
+        <w:t xml:space="preserve"> módosul. A következő függvény a </w:t>
+      </w:r>
+      <w:proofErr w:type="spellStart"/>
+      <w:proofErr w:type="gramStart"/>
+      <w:r>
+        <w:rPr>
+          <w:color w:val="FF0000"/>
+          <w:lang w:val="hu-HU"/>
+        </w:rPr>
+        <w:t>clone</w:t>
+      </w:r>
+      <w:proofErr w:type="spellEnd"/>
+      <w:r>
+        <w:rPr>
+          <w:color w:val="FF0000"/>
+          <w:lang w:val="hu-HU"/>
+        </w:rPr>
+        <w:t>(</w:t>
+      </w:r>
+      <w:proofErr w:type="gramEnd"/>
+      <w:r>
+        <w:rPr>
+          <w:color w:val="FF0000"/>
+          <w:lang w:val="hu-HU"/>
+        </w:rPr>
+        <w:t>)</w:t>
+      </w:r>
+      <w:r>
+        <w:rPr>
+          <w:lang w:val="hu-HU"/>
+        </w:rPr>
+        <w:t xml:space="preserve">, ami ahhoz kell, hogy egy Team </w:t>
+      </w:r>
+      <w:proofErr w:type="spellStart"/>
+      <w:r>
+        <w:rPr>
+          <w:lang w:val="hu-HU"/>
+        </w:rPr>
+        <w:t>pontert</w:t>
+      </w:r>
+      <w:proofErr w:type="spellEnd"/>
+      <w:r>
+        <w:rPr>
+          <w:lang w:val="hu-HU"/>
+        </w:rPr>
+        <w:t xml:space="preserve"> hozzunk létre a származtatott osztályból, amit így eltárolhatunk a heterogén kollekcióban. A </w:t>
+      </w:r>
+      <w:proofErr w:type="spellStart"/>
+      <w:proofErr w:type="gramStart"/>
+      <w:r>
+        <w:rPr>
+          <w:color w:val="FF0000"/>
+          <w:lang w:val="hu-HU"/>
+        </w:rPr>
+        <w:t>save</w:t>
+      </w:r>
+      <w:proofErr w:type="spellEnd"/>
+      <w:r>
+        <w:rPr>
+          <w:color w:val="FF0000"/>
+          <w:lang w:val="hu-HU"/>
+        </w:rPr>
+        <w:t>(</w:t>
+      </w:r>
+      <w:proofErr w:type="spellStart"/>
+      <w:proofErr w:type="gramEnd"/>
+      <w:r>
+        <w:rPr>
+          <w:color w:val="FF0000"/>
+          <w:lang w:val="hu-HU"/>
+        </w:rPr>
+        <w:t>std</w:t>
+      </w:r>
+      <w:proofErr w:type="spellEnd"/>
+      <w:r>
+        <w:rPr>
+          <w:color w:val="FF0000"/>
+          <w:lang w:val="hu-HU"/>
+        </w:rPr>
+        <w:t>::</w:t>
+      </w:r>
+      <w:proofErr w:type="spellStart"/>
+      <w:r>
+        <w:rPr>
+          <w:color w:val="FF0000"/>
+          <w:lang w:val="hu-HU"/>
+        </w:rPr>
+        <w:t>ofstream</w:t>
+      </w:r>
+      <w:proofErr w:type="spellEnd"/>
+      <w:r>
+        <w:rPr>
+          <w:color w:val="FF0000"/>
+          <w:lang w:val="hu-HU"/>
+        </w:rPr>
+        <w:t xml:space="preserve">&amp;) </w:t>
+      </w:r>
+      <w:r>
+        <w:rPr>
+          <w:lang w:val="hu-HU"/>
+        </w:rPr>
+        <w:t xml:space="preserve">a paraméterként kapott file </w:t>
+      </w:r>
+      <w:proofErr w:type="spellStart"/>
+      <w:r>
+        <w:rPr>
+          <w:lang w:val="hu-HU"/>
+        </w:rPr>
+        <w:t>streamre</w:t>
+      </w:r>
+      <w:proofErr w:type="spellEnd"/>
+      <w:r>
+        <w:rPr>
+          <w:lang w:val="hu-HU"/>
+        </w:rPr>
+        <w:t xml:space="preserve"> kimenti a csapat adatait ’/’ karakterrel elválasztva, a </w:t>
+      </w:r>
+      <w:proofErr w:type="spellStart"/>
+      <w:r>
+        <w:rPr>
+          <w:color w:val="FF0000"/>
+          <w:lang w:val="hu-HU"/>
+        </w:rPr>
+        <w:t>getprice</w:t>
+      </w:r>
+      <w:proofErr w:type="spellEnd"/>
+      <w:r>
+        <w:rPr>
+          <w:color w:val="FF0000"/>
+          <w:lang w:val="hu-HU"/>
+        </w:rPr>
+        <w:t xml:space="preserve">() </w:t>
+      </w:r>
+      <w:r>
+        <w:rPr>
+          <w:lang w:val="hu-HU"/>
+        </w:rPr>
+        <w:t xml:space="preserve">pedig visszaadja, hogy mennyi bevétel jön a csapatnak évente. Ez a focicsapat esetében a szponzortól függ, a kosárcsapatnak ez mindig 0, a kézi csapat pedig a </w:t>
+      </w:r>
+      <w:proofErr w:type="spellStart"/>
+      <w:r>
+        <w:rPr>
+          <w:lang w:val="hu-HU"/>
+        </w:rPr>
+        <w:t>supportAmount</w:t>
+      </w:r>
+      <w:proofErr w:type="spellEnd"/>
+      <w:r>
+        <w:rPr>
+          <w:lang w:val="hu-HU"/>
+        </w:rPr>
+        <w:t xml:space="preserve"> tulajdonságával megegyező számot ad vissza.</w:t>
+      </w:r>
+    </w:p>
+    <w:p>
+      <w:pPr>
+        <w:rPr>
+          <w:lang w:val="hu-HU"/>
+        </w:rPr>
+      </w:pPr>
+      <w:r>
+        <w:rPr>
+          <w:lang w:val="hu-HU"/>
+        </w:rPr>
+        <w:t xml:space="preserve">A </w:t>
+      </w:r>
+      <w:proofErr w:type="spellStart"/>
+      <w:r>
+        <w:rPr>
+          <w:color w:val="0070C0"/>
+          <w:lang w:val="hu-HU"/>
+        </w:rPr>
+        <w:t>FootballTeam.h</w:t>
+      </w:r>
+      <w:proofErr w:type="spellEnd"/>
+      <w:r>
+        <w:rPr>
+          <w:color w:val="0070C0"/>
+          <w:lang w:val="hu-HU"/>
+        </w:rPr>
+        <w:t>/.</w:t>
+      </w:r>
+      <w:proofErr w:type="spellStart"/>
+      <w:r>
+        <w:rPr>
+          <w:color w:val="0070C0"/>
+          <w:lang w:val="hu-HU"/>
+        </w:rPr>
+        <w:t>c</w:t>
+      </w:r>
+      <w:r>
+        <w:rPr>
+          <w:color w:val="0070C0"/>
+          <w:lang w:val="hu-HU"/>
+        </w:rPr>
+        <w:t>pp</w:t>
+      </w:r>
+      <w:proofErr w:type="spellEnd"/>
+      <w:r>
+        <w:rPr>
+          <w:color w:val="0070C0"/>
+          <w:lang w:val="hu-HU"/>
+        </w:rPr>
+        <w:t xml:space="preserve"> </w:t>
+      </w:r>
+      <w:r>
+        <w:rPr>
+          <w:lang w:val="hu-HU"/>
+        </w:rPr>
+        <w:t xml:space="preserve">egy származtatott osztálya a Team osztálynak. Ennek az osztálynak két új tulajdonsága van, van két csapatkapitánya, akiknek a neve egy </w:t>
+      </w:r>
+      <w:proofErr w:type="spellStart"/>
+      <w:r>
+        <w:rPr>
+          <w:lang w:val="hu-HU"/>
+        </w:rPr>
+        <w:t>string</w:t>
+      </w:r>
+      <w:proofErr w:type="spellEnd"/>
+      <w:r>
+        <w:rPr>
+          <w:lang w:val="hu-HU"/>
+        </w:rPr>
+        <w:t xml:space="preserve"> tömbben tárolódik el, és a szponzor neve, ami szintén </w:t>
+      </w:r>
+      <w:proofErr w:type="spellStart"/>
+      <w:r>
+        <w:rPr>
+          <w:lang w:val="hu-HU"/>
+        </w:rPr>
+        <w:t>string</w:t>
+      </w:r>
+      <w:proofErr w:type="spellEnd"/>
+      <w:r>
+        <w:rPr>
+          <w:lang w:val="hu-HU"/>
+        </w:rPr>
+        <w:t xml:space="preserve">. Ezek </w:t>
+      </w:r>
+      <w:proofErr w:type="spellStart"/>
+      <w:r>
+        <w:rPr>
+          <w:lang w:val="hu-HU"/>
+        </w:rPr>
+        <w:t>getterei</w:t>
+      </w:r>
+      <w:proofErr w:type="spellEnd"/>
+      <w:r>
+        <w:rPr>
+          <w:lang w:val="hu-HU"/>
+        </w:rPr>
+        <w:t xml:space="preserve"> és </w:t>
+      </w:r>
+      <w:proofErr w:type="spellStart"/>
+      <w:r>
+        <w:rPr>
+          <w:lang w:val="hu-HU"/>
+        </w:rPr>
+        <w:t>setterein</w:t>
+      </w:r>
+      <w:proofErr w:type="spellEnd"/>
+      <w:r>
+        <w:rPr>
+          <w:lang w:val="hu-HU"/>
+        </w:rPr>
+        <w:t xml:space="preserve"> kívül még van egy paraméter nélküli és paraméteres </w:t>
+      </w:r>
+      <w:r>
+        <w:rPr>
+          <w:lang w:val="hu-HU"/>
+        </w:rPr>
+        <w:lastRenderedPageBreak/>
+        <w:t xml:space="preserve">konstruktor, illetve </w:t>
+      </w:r>
+      <w:proofErr w:type="spellStart"/>
+      <w:r>
+        <w:rPr>
+          <w:lang w:val="hu-HU"/>
+        </w:rPr>
+        <w:t>destruktor</w:t>
+      </w:r>
+      <w:proofErr w:type="spellEnd"/>
+      <w:r>
+        <w:rPr>
+          <w:lang w:val="hu-HU"/>
+        </w:rPr>
+        <w:t xml:space="preserve">. Ez a </w:t>
+      </w:r>
+      <w:proofErr w:type="spellStart"/>
+      <w:r>
+        <w:rPr>
+          <w:color w:val="0070C0"/>
+          <w:lang w:val="hu-HU"/>
+        </w:rPr>
+        <w:t>BasketballTeam.h</w:t>
+      </w:r>
+      <w:proofErr w:type="spellEnd"/>
+      <w:r>
+        <w:rPr>
+          <w:color w:val="0070C0"/>
+          <w:lang w:val="hu-HU"/>
+        </w:rPr>
+        <w:t>/.</w:t>
+      </w:r>
+      <w:proofErr w:type="spellStart"/>
+      <w:r>
+        <w:rPr>
+          <w:color w:val="0070C0"/>
+          <w:lang w:val="hu-HU"/>
+        </w:rPr>
+        <w:t>c</w:t>
+      </w:r>
+      <w:r>
+        <w:rPr>
+          <w:color w:val="0070C0"/>
+          <w:lang w:val="hu-HU"/>
+        </w:rPr>
+        <w:t>pp</w:t>
+      </w:r>
+      <w:proofErr w:type="spellEnd"/>
+      <w:r>
+        <w:rPr>
+          <w:color w:val="0070C0"/>
+          <w:lang w:val="hu-HU"/>
+        </w:rPr>
+        <w:t xml:space="preserve"> </w:t>
+      </w:r>
+      <w:r>
+        <w:rPr>
+          <w:lang w:val="hu-HU"/>
+        </w:rPr>
+        <w:t>és</w:t>
+      </w:r>
+      <w:r>
+        <w:rPr>
+          <w:color w:val="0070C0"/>
+          <w:lang w:val="hu-HU"/>
+        </w:rPr>
+        <w:t xml:space="preserve"> </w:t>
+      </w:r>
+      <w:proofErr w:type="spellStart"/>
+      <w:r>
+        <w:rPr>
+          <w:color w:val="0070C0"/>
+          <w:lang w:val="hu-HU"/>
+        </w:rPr>
+        <w:t>HandballTeam.h</w:t>
+      </w:r>
+      <w:proofErr w:type="spellEnd"/>
+      <w:r>
+        <w:rPr>
+          <w:color w:val="0070C0"/>
+          <w:lang w:val="hu-HU"/>
+        </w:rPr>
+        <w:t>/.</w:t>
+      </w:r>
+      <w:proofErr w:type="spellStart"/>
+      <w:r>
+        <w:rPr>
+          <w:color w:val="0070C0"/>
+          <w:lang w:val="hu-HU"/>
+        </w:rPr>
+        <w:t>c</w:t>
+      </w:r>
+      <w:r>
+        <w:rPr>
+          <w:color w:val="0070C0"/>
+          <w:lang w:val="hu-HU"/>
+        </w:rPr>
+        <w:t>pp</w:t>
+      </w:r>
+      <w:proofErr w:type="spellEnd"/>
+      <w:r>
+        <w:rPr>
+          <w:color w:val="0070C0"/>
+          <w:lang w:val="hu-HU"/>
+        </w:rPr>
+        <w:t xml:space="preserve"> </w:t>
+      </w:r>
+      <w:r>
+        <w:rPr>
+          <w:lang w:val="hu-HU"/>
+        </w:rPr>
+        <w:t xml:space="preserve">esetében is igaz, a függvények ugyanazok, csak a kosárcsapatnak </w:t>
+      </w:r>
+      <w:proofErr w:type="spellStart"/>
+      <w:r>
+        <w:rPr>
+          <w:lang w:val="hu-HU"/>
+        </w:rPr>
+        <w:t>pompom</w:t>
+      </w:r>
+      <w:proofErr w:type="spellEnd"/>
+      <w:r>
+        <w:rPr>
+          <w:lang w:val="hu-HU"/>
+        </w:rPr>
+        <w:t xml:space="preserve"> csapat létszámát és nevét tároljuk el, a kézicsapatnak pedig a támogatás összegét, és azt, hogy mióta kap támogatást a kézi csapat.</w:t>
+      </w:r>
+    </w:p>
+    <w:p>
+      <w:pPr>
+        <w:rPr>
+          <w:lang w:val="hu-HU"/>
+        </w:rPr>
+      </w:pPr>
+      <w:r>
+        <w:rPr>
+          <w:lang w:val="hu-HU"/>
+        </w:rPr>
+        <w:t xml:space="preserve">A </w:t>
+      </w:r>
+      <w:proofErr w:type="spellStart"/>
+      <w:r>
+        <w:rPr>
+          <w:color w:val="0070C0"/>
+          <w:lang w:val="hu-HU"/>
+        </w:rPr>
+        <w:t>Club.h</w:t>
+      </w:r>
+      <w:proofErr w:type="spellEnd"/>
+      <w:r>
+        <w:rPr>
+          <w:color w:val="0070C0"/>
+          <w:lang w:val="hu-HU"/>
+        </w:rPr>
+        <w:t>/.</w:t>
+      </w:r>
+      <w:proofErr w:type="spellStart"/>
+      <w:r>
+        <w:rPr>
+          <w:color w:val="0070C0"/>
+          <w:lang w:val="hu-HU"/>
+        </w:rPr>
+        <w:t>c</w:t>
+      </w:r>
+      <w:r>
+        <w:rPr>
+          <w:color w:val="0070C0"/>
+          <w:lang w:val="hu-HU"/>
+        </w:rPr>
+        <w:t>pp</w:t>
+      </w:r>
+      <w:proofErr w:type="spellEnd"/>
+      <w:r>
+        <w:rPr>
+          <w:color w:val="0070C0"/>
+          <w:lang w:val="hu-HU"/>
+        </w:rPr>
+        <w:t xml:space="preserve"> </w:t>
+      </w:r>
+      <w:r>
+        <w:rPr>
+          <w:lang w:val="hu-HU"/>
+        </w:rPr>
+        <w:t xml:space="preserve">a heterogén kollekció, ami tárolja a csapatokat. Ez úgy épül fel, hogy a </w:t>
+      </w:r>
+      <w:proofErr w:type="spellStart"/>
+      <w:r>
+        <w:rPr>
+          <w:lang w:val="hu-HU"/>
+        </w:rPr>
+        <w:t>Node</w:t>
+      </w:r>
+      <w:proofErr w:type="spellEnd"/>
+      <w:r>
+        <w:rPr>
+          <w:lang w:val="hu-HU"/>
+        </w:rPr>
+        <w:t xml:space="preserve"> struktúrában tárolja el a Team pointereket, amit a </w:t>
+      </w:r>
+      <w:proofErr w:type="spellStart"/>
+      <w:proofErr w:type="gramStart"/>
+      <w:r>
+        <w:rPr>
+          <w:lang w:val="hu-HU"/>
+        </w:rPr>
+        <w:t>clone</w:t>
+      </w:r>
+      <w:proofErr w:type="spellEnd"/>
+      <w:r>
+        <w:rPr>
+          <w:lang w:val="hu-HU"/>
+        </w:rPr>
+        <w:t>(</w:t>
+      </w:r>
+      <w:proofErr w:type="gramEnd"/>
+      <w:r>
+        <w:rPr>
+          <w:lang w:val="hu-HU"/>
+        </w:rPr>
+        <w:t xml:space="preserve">) függvényből kapunk, és van még egy </w:t>
+      </w:r>
+      <w:proofErr w:type="spellStart"/>
+      <w:r>
+        <w:rPr>
+          <w:lang w:val="hu-HU"/>
+        </w:rPr>
+        <w:t>next</w:t>
+      </w:r>
+      <w:proofErr w:type="spellEnd"/>
+      <w:r>
+        <w:rPr>
+          <w:lang w:val="hu-HU"/>
+        </w:rPr>
+        <w:t xml:space="preserve"> és </w:t>
+      </w:r>
+      <w:proofErr w:type="spellStart"/>
+      <w:r>
+        <w:rPr>
+          <w:lang w:val="hu-HU"/>
+        </w:rPr>
+        <w:t>prev</w:t>
+      </w:r>
+      <w:proofErr w:type="spellEnd"/>
+      <w:r>
+        <w:rPr>
+          <w:lang w:val="hu-HU"/>
+        </w:rPr>
+        <w:t xml:space="preserve"> </w:t>
+      </w:r>
+      <w:proofErr w:type="spellStart"/>
+      <w:r>
+        <w:rPr>
+          <w:lang w:val="hu-HU"/>
+        </w:rPr>
+        <w:t>pointere</w:t>
+      </w:r>
+      <w:proofErr w:type="spellEnd"/>
+      <w:r>
+        <w:rPr>
+          <w:lang w:val="hu-HU"/>
+        </w:rPr>
+        <w:t xml:space="preserve">, ami az előző és a következő listaelemre mutatnak. Maga a Club osztály két ilyen </w:t>
+      </w:r>
+      <w:proofErr w:type="spellStart"/>
+      <w:r>
+        <w:rPr>
+          <w:lang w:val="hu-HU"/>
+        </w:rPr>
+        <w:t>Node</w:t>
+      </w:r>
+      <w:proofErr w:type="spellEnd"/>
+      <w:r>
+        <w:rPr>
+          <w:lang w:val="hu-HU"/>
+        </w:rPr>
+        <w:t xml:space="preserve"> pointert tárol, az egyik a lista eleje(</w:t>
+      </w:r>
+      <w:proofErr w:type="spellStart"/>
+      <w:r>
+        <w:rPr>
+          <w:lang w:val="hu-HU"/>
+        </w:rPr>
+        <w:t>head</w:t>
+      </w:r>
+      <w:proofErr w:type="spellEnd"/>
+      <w:r>
+        <w:rPr>
+          <w:lang w:val="hu-HU"/>
+        </w:rPr>
+        <w:t>), a másik pedig a vége(</w:t>
+      </w:r>
+      <w:proofErr w:type="spellStart"/>
+      <w:r>
+        <w:rPr>
+          <w:lang w:val="hu-HU"/>
+        </w:rPr>
+        <w:t>tail</w:t>
+      </w:r>
+      <w:proofErr w:type="spellEnd"/>
+      <w:r>
+        <w:rPr>
+          <w:lang w:val="hu-HU"/>
+        </w:rPr>
+        <w:t>). Amikor létrehozunk egy listát, alapesetben az elejét és a végét hozzuk létre, amelyek egymásra mutatnak (</w:t>
+      </w:r>
+      <w:proofErr w:type="spellStart"/>
+      <w:r>
+        <w:rPr>
+          <w:lang w:val="hu-HU"/>
+        </w:rPr>
+        <w:t>head</w:t>
+      </w:r>
+      <w:proofErr w:type="spellEnd"/>
+      <w:r>
+        <w:rPr>
+          <w:lang w:val="hu-HU"/>
+        </w:rPr>
+        <w:t>-&gt;</w:t>
+      </w:r>
+      <w:proofErr w:type="spellStart"/>
+      <w:r>
+        <w:rPr>
+          <w:lang w:val="hu-HU"/>
+        </w:rPr>
+        <w:t>next</w:t>
+      </w:r>
+      <w:proofErr w:type="spellEnd"/>
+      <w:r>
+        <w:rPr>
+          <w:lang w:val="hu-HU"/>
+        </w:rPr>
+        <w:t xml:space="preserve"> a </w:t>
+      </w:r>
+      <w:proofErr w:type="spellStart"/>
+      <w:r>
+        <w:rPr>
+          <w:lang w:val="hu-HU"/>
+        </w:rPr>
+        <w:t>tail</w:t>
+      </w:r>
+      <w:proofErr w:type="spellEnd"/>
+      <w:r>
+        <w:rPr>
+          <w:lang w:val="hu-HU"/>
+        </w:rPr>
+        <w:t xml:space="preserve">, és </w:t>
+      </w:r>
+      <w:proofErr w:type="spellStart"/>
+      <w:r>
+        <w:rPr>
+          <w:lang w:val="hu-HU"/>
+        </w:rPr>
+        <w:t>tail</w:t>
+      </w:r>
+      <w:proofErr w:type="spellEnd"/>
+      <w:r>
+        <w:rPr>
+          <w:lang w:val="hu-HU"/>
+        </w:rPr>
+        <w:t>-&gt;</w:t>
+      </w:r>
+      <w:proofErr w:type="spellStart"/>
+      <w:r>
+        <w:rPr>
+          <w:lang w:val="hu-HU"/>
+        </w:rPr>
+        <w:t>prev</w:t>
+      </w:r>
+      <w:proofErr w:type="spellEnd"/>
+      <w:r>
+        <w:rPr>
+          <w:lang w:val="hu-HU"/>
+        </w:rPr>
+        <w:t xml:space="preserve"> a </w:t>
+      </w:r>
+      <w:proofErr w:type="spellStart"/>
+      <w:r>
+        <w:rPr>
+          <w:lang w:val="hu-HU"/>
+        </w:rPr>
+        <w:t>head</w:t>
+      </w:r>
+      <w:proofErr w:type="spellEnd"/>
+      <w:r>
+        <w:rPr>
+          <w:lang w:val="hu-HU"/>
+        </w:rPr>
+        <w:t xml:space="preserve">), a többi adat pedig null, mert ezekben nincs adat, és az első elem előtt értelemszerűen nem lesz semmi, és az utolsó után se. Amikor az </w:t>
+      </w:r>
+      <w:proofErr w:type="gramStart"/>
+      <w:r>
+        <w:rPr>
+          <w:color w:val="FF0000"/>
+          <w:lang w:val="hu-HU"/>
+        </w:rPr>
+        <w:t>add(</w:t>
+      </w:r>
+      <w:proofErr w:type="gramEnd"/>
+      <w:r>
+        <w:rPr>
+          <w:color w:val="FF0000"/>
+          <w:lang w:val="hu-HU"/>
+        </w:rPr>
+        <w:t xml:space="preserve">Team* d) </w:t>
+      </w:r>
+      <w:r>
+        <w:rPr>
+          <w:lang w:val="hu-HU"/>
+        </w:rPr>
+        <w:t xml:space="preserve">függvénnyel hozzáadunk egy elemet a listához, a Team pointerből létrehozunk egy </w:t>
+      </w:r>
+      <w:proofErr w:type="spellStart"/>
+      <w:r>
+        <w:rPr>
+          <w:lang w:val="hu-HU"/>
+        </w:rPr>
+        <w:t>Nodeot</w:t>
+      </w:r>
+      <w:proofErr w:type="spellEnd"/>
+      <w:r>
+        <w:rPr>
+          <w:lang w:val="hu-HU"/>
+        </w:rPr>
+        <w:t xml:space="preserve">, és ezt beszúrjuk a pointerek átrendezésével a lista végére. A </w:t>
+      </w:r>
+      <w:proofErr w:type="gramStart"/>
+      <w:r>
+        <w:rPr>
+          <w:color w:val="FF0000"/>
+          <w:lang w:val="hu-HU"/>
+        </w:rPr>
+        <w:t>pop(</w:t>
+      </w:r>
+      <w:proofErr w:type="spellStart"/>
+      <w:proofErr w:type="gramEnd"/>
+      <w:r>
+        <w:rPr>
+          <w:color w:val="FF0000"/>
+          <w:lang w:val="hu-HU"/>
+        </w:rPr>
+        <w:t>Node</w:t>
+      </w:r>
+      <w:proofErr w:type="spellEnd"/>
+      <w:r>
+        <w:rPr>
+          <w:color w:val="FF0000"/>
+          <w:lang w:val="hu-HU"/>
+        </w:rPr>
+        <w:t>* p)</w:t>
+      </w:r>
+      <w:r>
+        <w:rPr>
+          <w:lang w:val="hu-HU"/>
+        </w:rPr>
+        <w:t xml:space="preserve"> függvény hívásakor egy már megtalált listaelem előtti és utáni pointereket átrendezzük, és töröljük annak tartalmát, utána pedig a listaelemet. A </w:t>
+      </w:r>
+      <w:proofErr w:type="spellStart"/>
+      <w:proofErr w:type="gramStart"/>
+      <w:r>
+        <w:rPr>
+          <w:color w:val="FF0000"/>
+          <w:lang w:val="hu-HU"/>
+        </w:rPr>
+        <w:t>length</w:t>
+      </w:r>
+      <w:proofErr w:type="spellEnd"/>
+      <w:r>
+        <w:rPr>
+          <w:color w:val="FF0000"/>
+          <w:lang w:val="hu-HU"/>
+        </w:rPr>
+        <w:t>(</w:t>
+      </w:r>
+      <w:proofErr w:type="gramEnd"/>
+      <w:r>
+        <w:rPr>
+          <w:color w:val="FF0000"/>
+          <w:lang w:val="hu-HU"/>
+        </w:rPr>
+        <w:t>)</w:t>
+      </w:r>
+      <w:r>
+        <w:rPr>
+          <w:color w:val="FF0000"/>
+          <w:lang w:val="hu-HU"/>
+        </w:rPr>
+        <w:t xml:space="preserve"> </w:t>
+      </w:r>
+      <w:r>
+        <w:rPr>
+          <w:lang w:val="hu-HU"/>
+        </w:rPr>
+        <w:t xml:space="preserve">függvény végigmegy a listán és megszámolja hány eleme van </w:t>
+      </w:r>
+      <w:proofErr w:type="spellStart"/>
+      <w:r>
+        <w:rPr>
+          <w:lang w:val="hu-HU"/>
+        </w:rPr>
+        <w:t>head</w:t>
+      </w:r>
+      <w:proofErr w:type="spellEnd"/>
+      <w:r>
+        <w:rPr>
+          <w:lang w:val="hu-HU"/>
+        </w:rPr>
+        <w:t xml:space="preserve"> és </w:t>
+      </w:r>
+      <w:proofErr w:type="spellStart"/>
+      <w:r>
+        <w:rPr>
+          <w:lang w:val="hu-HU"/>
+        </w:rPr>
+        <w:t>tail</w:t>
+      </w:r>
+      <w:proofErr w:type="spellEnd"/>
+      <w:r>
+        <w:rPr>
+          <w:lang w:val="hu-HU"/>
+        </w:rPr>
+        <w:t xml:space="preserve"> nélkül.</w:t>
+      </w:r>
+      <w:r>
+        <w:rPr>
+          <w:lang w:val="hu-HU"/>
+        </w:rPr>
+        <w:t xml:space="preserve"> A </w:t>
+      </w:r>
+      <w:proofErr w:type="gramStart"/>
+      <w:r>
+        <w:rPr>
+          <w:color w:val="FF0000"/>
+          <w:lang w:val="hu-HU"/>
+        </w:rPr>
+        <w:t>print(</w:t>
+      </w:r>
+      <w:proofErr w:type="gramEnd"/>
+      <w:r>
+        <w:rPr>
+          <w:color w:val="FF0000"/>
+          <w:lang w:val="hu-HU"/>
+        </w:rPr>
+        <w:t>)</w:t>
+      </w:r>
+      <w:r>
+        <w:rPr>
+          <w:color w:val="FF0000"/>
+          <w:lang w:val="hu-HU"/>
+        </w:rPr>
+        <w:t xml:space="preserve"> </w:t>
+      </w:r>
+      <w:r>
+        <w:rPr>
+          <w:lang w:val="hu-HU"/>
+        </w:rPr>
+        <w:t xml:space="preserve">is végigmegy minden elemen, és meghívja azok saját </w:t>
+      </w:r>
+      <w:r>
+        <w:rPr>
+          <w:color w:val="FF0000"/>
+          <w:lang w:val="hu-HU"/>
+        </w:rPr>
+        <w:t xml:space="preserve">print() </w:t>
+      </w:r>
+      <w:r>
+        <w:rPr>
+          <w:lang w:val="hu-HU"/>
+        </w:rPr>
+        <w:t>függvényét.</w:t>
+      </w:r>
+      <w:r>
+        <w:rPr>
+          <w:lang w:val="hu-HU"/>
+        </w:rPr>
+        <w:t xml:space="preserve"> A </w:t>
+      </w:r>
+      <w:proofErr w:type="spellStart"/>
+      <w:proofErr w:type="gramStart"/>
+      <w:r>
+        <w:rPr>
+          <w:color w:val="FF0000"/>
+          <w:lang w:val="hu-HU"/>
+        </w:rPr>
+        <w:t>gethead</w:t>
+      </w:r>
+      <w:proofErr w:type="spellEnd"/>
+      <w:r>
+        <w:rPr>
+          <w:color w:val="FF0000"/>
+          <w:lang w:val="hu-HU"/>
+        </w:rPr>
+        <w:t>(</w:t>
+      </w:r>
+      <w:proofErr w:type="gramEnd"/>
+      <w:r>
+        <w:rPr>
+          <w:color w:val="FF0000"/>
+          <w:lang w:val="hu-HU"/>
+        </w:rPr>
+        <w:t xml:space="preserve">) </w:t>
+      </w:r>
+      <w:r>
+        <w:rPr>
+          <w:lang w:val="hu-HU"/>
+        </w:rPr>
+        <w:t xml:space="preserve">a lista első elemét adja vissza. A </w:t>
+      </w:r>
+      <w:proofErr w:type="spellStart"/>
+      <w:proofErr w:type="gramStart"/>
+      <w:r>
+        <w:rPr>
+          <w:color w:val="FF0000"/>
+          <w:lang w:val="hu-HU"/>
+        </w:rPr>
+        <w:t>totalprice</w:t>
+      </w:r>
+      <w:proofErr w:type="spellEnd"/>
+      <w:r>
+        <w:rPr>
+          <w:color w:val="FF0000"/>
+          <w:lang w:val="hu-HU"/>
+        </w:rPr>
+        <w:t>(</w:t>
+      </w:r>
+      <w:proofErr w:type="gramEnd"/>
+      <w:r>
+        <w:rPr>
+          <w:color w:val="FF0000"/>
+          <w:lang w:val="hu-HU"/>
+        </w:rPr>
+        <w:t xml:space="preserve">) </w:t>
+      </w:r>
+      <w:r>
+        <w:rPr>
+          <w:lang w:val="hu-HU"/>
+        </w:rPr>
+        <w:t xml:space="preserve">minden listaelem </w:t>
+      </w:r>
+      <w:proofErr w:type="spellStart"/>
+      <w:r>
+        <w:rPr>
+          <w:color w:val="FF0000"/>
+          <w:lang w:val="hu-HU"/>
+        </w:rPr>
+        <w:t>getprice</w:t>
+      </w:r>
+      <w:proofErr w:type="spellEnd"/>
+      <w:r>
+        <w:rPr>
+          <w:color w:val="FF0000"/>
+          <w:lang w:val="hu-HU"/>
+        </w:rPr>
+        <w:t xml:space="preserve">() </w:t>
+      </w:r>
+      <w:r>
+        <w:rPr>
+          <w:lang w:val="hu-HU"/>
+        </w:rPr>
+        <w:t xml:space="preserve">értékét összeadja, </w:t>
+      </w:r>
+      <w:r>
+        <w:rPr>
+          <w:lang w:val="hu-HU"/>
+        </w:rPr>
+        <w:t>a</w:t>
+      </w:r>
+      <w:r>
+        <w:rPr>
+          <w:color w:val="FF0000"/>
+          <w:lang w:val="hu-HU"/>
+        </w:rPr>
+        <w:t xml:space="preserve"> </w:t>
+      </w:r>
+      <w:proofErr w:type="spellStart"/>
+      <w:r>
+        <w:rPr>
+          <w:color w:val="FF0000"/>
+          <w:lang w:val="hu-HU"/>
+        </w:rPr>
+        <w:t>totalathletes</w:t>
+      </w:r>
+      <w:proofErr w:type="spellEnd"/>
+      <w:r>
+        <w:rPr>
+          <w:color w:val="FF0000"/>
+          <w:lang w:val="hu-HU"/>
+        </w:rPr>
+        <w:t xml:space="preserve">() </w:t>
+      </w:r>
+      <w:r>
+        <w:rPr>
+          <w:lang w:val="hu-HU"/>
+        </w:rPr>
+        <w:t xml:space="preserve">pedig minden </w:t>
+      </w:r>
+      <w:proofErr w:type="spellStart"/>
+      <w:r>
+        <w:rPr>
+          <w:color w:val="FF0000"/>
+          <w:lang w:val="hu-HU"/>
+        </w:rPr>
+        <w:t>getCount</w:t>
+      </w:r>
+      <w:proofErr w:type="spellEnd"/>
+      <w:r>
+        <w:rPr>
+          <w:color w:val="FF0000"/>
+          <w:lang w:val="hu-HU"/>
+        </w:rPr>
+        <w:t>()</w:t>
+      </w:r>
+      <w:r>
+        <w:rPr>
+          <w:lang w:val="hu-HU"/>
+        </w:rPr>
+        <w:t xml:space="preserve">-ét. A </w:t>
+      </w:r>
+      <w:proofErr w:type="spellStart"/>
+      <w:proofErr w:type="gramStart"/>
+      <w:r>
+        <w:rPr>
+          <w:color w:val="FF0000"/>
+          <w:lang w:val="hu-HU"/>
+        </w:rPr>
+        <w:t>save</w:t>
+      </w:r>
+      <w:proofErr w:type="spellEnd"/>
+      <w:r>
+        <w:rPr>
+          <w:color w:val="FF0000"/>
+          <w:lang w:val="hu-HU"/>
+        </w:rPr>
+        <w:t>(</w:t>
+      </w:r>
+      <w:proofErr w:type="gramEnd"/>
+      <w:r>
+        <w:rPr>
+          <w:color w:val="FF0000"/>
+          <w:lang w:val="hu-HU"/>
+        </w:rPr>
+        <w:t xml:space="preserve">) </w:t>
+      </w:r>
+      <w:r>
+        <w:rPr>
+          <w:lang w:val="hu-HU"/>
+        </w:rPr>
+        <w:t xml:space="preserve">is hasonlóan működik, minden elemre meghívja annak a </w:t>
+      </w:r>
+      <w:proofErr w:type="spellStart"/>
+      <w:r>
+        <w:rPr>
+          <w:color w:val="FF0000"/>
+          <w:lang w:val="hu-HU"/>
+        </w:rPr>
+        <w:t>save</w:t>
+      </w:r>
+      <w:proofErr w:type="spellEnd"/>
+      <w:r>
+        <w:rPr>
+          <w:color w:val="FF0000"/>
+          <w:lang w:val="hu-HU"/>
+        </w:rPr>
+        <w:t>(</w:t>
+      </w:r>
+      <w:proofErr w:type="spellStart"/>
+      <w:r>
+        <w:rPr>
+          <w:color w:val="FF0000"/>
+          <w:lang w:val="hu-HU"/>
+        </w:rPr>
+        <w:t>std</w:t>
+      </w:r>
+      <w:proofErr w:type="spellEnd"/>
+      <w:r>
+        <w:rPr>
+          <w:color w:val="FF0000"/>
+          <w:lang w:val="hu-HU"/>
+        </w:rPr>
+        <w:t>::</w:t>
+      </w:r>
+      <w:proofErr w:type="spellStart"/>
+      <w:r>
+        <w:rPr>
+          <w:color w:val="FF0000"/>
+          <w:lang w:val="hu-HU"/>
+        </w:rPr>
+        <w:t>ofstream</w:t>
+      </w:r>
+      <w:proofErr w:type="spellEnd"/>
+      <w:r>
+        <w:rPr>
+          <w:color w:val="FF0000"/>
+          <w:lang w:val="hu-HU"/>
+        </w:rPr>
+        <w:t>&amp;)</w:t>
+      </w:r>
+      <w:r>
+        <w:rPr>
+          <w:color w:val="FF0000"/>
+          <w:lang w:val="hu-HU"/>
+        </w:rPr>
+        <w:t xml:space="preserve"> </w:t>
+      </w:r>
+      <w:r>
+        <w:rPr>
+          <w:lang w:val="hu-HU"/>
+        </w:rPr>
+        <w:t>funkcióját.</w:t>
+      </w:r>
+    </w:p>
+    <w:p>
+      <w:pPr>
+        <w:pStyle w:val="Cmsor2"/>
+        <w:rPr>
+          <w:lang w:val="hu-HU"/>
+        </w:rPr>
+      </w:pPr>
+      <w:r>
+        <w:rPr>
+          <w:lang w:val="hu-HU"/>
+        </w:rPr>
+        <w:t>Funkciók</w:t>
+      </w:r>
+      <w:r>
+        <w:rPr>
+          <w:lang w:val="hu-HU"/>
+        </w:rPr>
+        <w:t>:</w:t>
+      </w:r>
+    </w:p>
+    <w:p>
+      <w:pPr>
+        <w:rPr>
+          <w:lang w:val="hu-HU"/>
+        </w:rPr>
+      </w:pPr>
+      <w:r>
+        <w:rPr>
+          <w:lang w:val="hu-HU"/>
+        </w:rPr>
+        <w:t xml:space="preserve">A </w:t>
+      </w:r>
+      <w:proofErr w:type="spellStart"/>
+      <w:r>
+        <w:rPr>
+          <w:color w:val="0070C0"/>
+          <w:lang w:val="hu-HU"/>
+        </w:rPr>
+        <w:t>Main.h</w:t>
+      </w:r>
+      <w:proofErr w:type="spellEnd"/>
+      <w:r>
+        <w:rPr>
+          <w:color w:val="0070C0"/>
+          <w:lang w:val="hu-HU"/>
+        </w:rPr>
+        <w:t>/.</w:t>
+      </w:r>
+      <w:proofErr w:type="spellStart"/>
+      <w:r>
+        <w:rPr>
+          <w:color w:val="0070C0"/>
+          <w:lang w:val="hu-HU"/>
+        </w:rPr>
+        <w:t>c</w:t>
+      </w:r>
+      <w:r>
+        <w:rPr>
+          <w:color w:val="0070C0"/>
+          <w:lang w:val="hu-HU"/>
+        </w:rPr>
+        <w:t>pp</w:t>
+      </w:r>
+      <w:proofErr w:type="spellEnd"/>
+      <w:r>
+        <w:rPr>
+          <w:color w:val="0070C0"/>
+          <w:lang w:val="hu-HU"/>
+        </w:rPr>
+        <w:t xml:space="preserve"> </w:t>
+      </w:r>
+      <w:r>
+        <w:rPr>
+          <w:lang w:val="hu-HU"/>
+        </w:rPr>
+        <w:t xml:space="preserve">tartalmazza a főmenüt, illetve a </w:t>
+      </w:r>
+      <w:proofErr w:type="spellStart"/>
+      <w:r>
+        <w:rPr>
+          <w:lang w:val="hu-HU"/>
+        </w:rPr>
+        <w:t>BaseData</w:t>
+      </w:r>
+      <w:proofErr w:type="spellEnd"/>
+      <w:r>
+        <w:rPr>
+          <w:lang w:val="hu-HU"/>
+        </w:rPr>
+        <w:t xml:space="preserve"> függvényt. A </w:t>
+      </w:r>
+      <w:proofErr w:type="spellStart"/>
+      <w:r>
+        <w:rPr>
+          <w:lang w:val="hu-HU"/>
+        </w:rPr>
+        <w:t>Mainmenu</w:t>
+      </w:r>
+      <w:proofErr w:type="spellEnd"/>
+      <w:r>
+        <w:rPr>
+          <w:lang w:val="hu-HU"/>
+        </w:rPr>
+        <w:t xml:space="preserve"> egy </w:t>
+      </w:r>
+      <w:proofErr w:type="spellStart"/>
+      <w:r>
+        <w:rPr>
+          <w:lang w:val="hu-HU"/>
+        </w:rPr>
+        <w:t>switch</w:t>
+      </w:r>
+      <w:proofErr w:type="spellEnd"/>
+      <w:r>
+        <w:rPr>
+          <w:lang w:val="hu-HU"/>
+        </w:rPr>
+        <w:t xml:space="preserve"> szerkezet segítségével meghívja a megfelelő függvényt a menüpontra, a </w:t>
+      </w:r>
+      <w:proofErr w:type="spellStart"/>
+      <w:r>
+        <w:rPr>
+          <w:lang w:val="hu-HU"/>
+        </w:rPr>
+        <w:t>BaseData</w:t>
+      </w:r>
+      <w:proofErr w:type="spellEnd"/>
+      <w:r>
+        <w:rPr>
+          <w:lang w:val="hu-HU"/>
+        </w:rPr>
+        <w:t xml:space="preserve"> pedig a 3. menüpont, ami a lista </w:t>
+      </w:r>
+      <w:proofErr w:type="spellStart"/>
+      <w:proofErr w:type="gramStart"/>
+      <w:r>
+        <w:rPr>
+          <w:color w:val="FF0000"/>
+          <w:lang w:val="hu-HU"/>
+        </w:rPr>
+        <w:t>length</w:t>
+      </w:r>
+      <w:proofErr w:type="spellEnd"/>
+      <w:r>
+        <w:rPr>
+          <w:color w:val="FF0000"/>
+          <w:lang w:val="hu-HU"/>
+        </w:rPr>
+        <w:t>(</w:t>
+      </w:r>
+      <w:proofErr w:type="gramEnd"/>
+      <w:r>
+        <w:rPr>
+          <w:color w:val="FF0000"/>
+          <w:lang w:val="hu-HU"/>
+        </w:rPr>
+        <w:t xml:space="preserve">), </w:t>
+      </w:r>
+      <w:proofErr w:type="spellStart"/>
+      <w:r>
+        <w:rPr>
+          <w:color w:val="FF0000"/>
+          <w:lang w:val="hu-HU"/>
+        </w:rPr>
+        <w:t>totalathletes</w:t>
+      </w:r>
+      <w:proofErr w:type="spellEnd"/>
+      <w:r>
+        <w:rPr>
+          <w:color w:val="FF0000"/>
+          <w:lang w:val="hu-HU"/>
+        </w:rPr>
+        <w:t>()</w:t>
+      </w:r>
+      <w:r>
+        <w:rPr>
+          <w:color w:val="FF0000"/>
+          <w:lang w:val="hu-HU"/>
+        </w:rPr>
+        <w:t xml:space="preserve"> </w:t>
+      </w:r>
+      <w:r>
+        <w:rPr>
+          <w:lang w:val="hu-HU"/>
+        </w:rPr>
+        <w:t>és</w:t>
+      </w:r>
+      <w:r>
+        <w:rPr>
+          <w:color w:val="FF0000"/>
+          <w:lang w:val="hu-HU"/>
+        </w:rPr>
+        <w:t xml:space="preserve"> </w:t>
+      </w:r>
+      <w:proofErr w:type="spellStart"/>
+      <w:r>
+        <w:rPr>
+          <w:color w:val="FF0000"/>
+          <w:lang w:val="hu-HU"/>
+        </w:rPr>
+        <w:t>totalprice</w:t>
+      </w:r>
+      <w:proofErr w:type="spellEnd"/>
+      <w:r>
+        <w:rPr>
+          <w:color w:val="FF0000"/>
+          <w:lang w:val="hu-HU"/>
+        </w:rPr>
+        <w:t>()</w:t>
+      </w:r>
+      <w:r>
+        <w:rPr>
+          <w:color w:val="FF0000"/>
+          <w:lang w:val="hu-HU"/>
+        </w:rPr>
+        <w:t xml:space="preserve"> </w:t>
+      </w:r>
+      <w:r>
+        <w:rPr>
+          <w:lang w:val="hu-HU"/>
+        </w:rPr>
+        <w:t>függvényének értékét jeleníti meg a felhasználónak.</w:t>
+      </w:r>
+    </w:p>
+    <w:p>
+      <w:pPr>
+        <w:rPr>
+          <w:color w:val="0070C0"/>
+          <w:lang w:val="hu-HU"/>
+        </w:rPr>
+      </w:pPr>
+      <w:r>
+        <w:rPr>
+          <w:lang w:val="hu-HU"/>
+        </w:rPr>
+        <w:t xml:space="preserve">Az </w:t>
+      </w:r>
+      <w:proofErr w:type="spellStart"/>
+      <w:r>
+        <w:rPr>
+          <w:color w:val="0070C0"/>
+          <w:lang w:val="hu-HU"/>
+        </w:rPr>
+        <w:t>Add.h</w:t>
+      </w:r>
+      <w:proofErr w:type="spellEnd"/>
+      <w:r>
+        <w:rPr>
+          <w:color w:val="0070C0"/>
+          <w:lang w:val="hu-HU"/>
+        </w:rPr>
+        <w:t>/.</w:t>
+      </w:r>
+      <w:proofErr w:type="spellStart"/>
+      <w:r>
+        <w:rPr>
+          <w:color w:val="0070C0"/>
+          <w:lang w:val="hu-HU"/>
+        </w:rPr>
+        <w:t>c</w:t>
+      </w:r>
+      <w:r>
+        <w:rPr>
+          <w:color w:val="0070C0"/>
+          <w:lang w:val="hu-HU"/>
+        </w:rPr>
+        <w:t>pp</w:t>
+      </w:r>
+      <w:proofErr w:type="spellEnd"/>
+      <w:r>
+        <w:rPr>
+          <w:color w:val="0070C0"/>
+          <w:lang w:val="hu-HU"/>
+        </w:rPr>
+        <w:t xml:space="preserve"> </w:t>
+      </w:r>
+      <w:r>
+        <w:rPr>
+          <w:lang w:val="hu-HU"/>
+        </w:rPr>
+        <w:t xml:space="preserve">is </w:t>
+      </w:r>
+      <w:proofErr w:type="spellStart"/>
+      <w:r>
+        <w:rPr>
+          <w:lang w:val="hu-HU"/>
+        </w:rPr>
+        <w:t>tartalmazt</w:t>
+      </w:r>
+      <w:proofErr w:type="spellEnd"/>
+      <w:r>
+        <w:rPr>
+          <w:lang w:val="hu-HU"/>
+        </w:rPr>
+        <w:t xml:space="preserve"> egy </w:t>
+      </w:r>
+      <w:proofErr w:type="spellStart"/>
+      <w:r>
+        <w:rPr>
+          <w:lang w:val="hu-HU"/>
+        </w:rPr>
+        <w:t>switches</w:t>
+      </w:r>
+      <w:proofErr w:type="spellEnd"/>
+      <w:r>
+        <w:rPr>
+          <w:lang w:val="hu-HU"/>
+        </w:rPr>
+        <w:t xml:space="preserve"> menüt, amiben a háromféle csapatot választhatjuk ki, amit hozzáadunk a listához. Ezen kívül azokhoz tartozik 1-1 függvény, ami kiír egy tulajdonságot, azt megadja a felhasználó, ezt elmenti, és a végén létrehoz egy objektumot, amit utána elment a listába</w:t>
+      </w:r>
+      <w:r>
+        <w:rPr>
+          <w:color w:val="0070C0"/>
+          <w:lang w:val="hu-HU"/>
+        </w:rPr>
+        <w:t>.</w:t>
+      </w:r>
+    </w:p>
+    <w:p>
+      <w:pPr>
+        <w:rPr>
+          <w:lang w:val="hu-HU"/>
+        </w:rPr>
+      </w:pPr>
+      <w:r>
+        <w:rPr>
+          <w:color w:val="0070C0"/>
+          <w:lang w:val="hu-HU"/>
+        </w:rPr>
+        <w:t xml:space="preserve">A </w:t>
+      </w:r>
+      <w:proofErr w:type="spellStart"/>
+      <w:r>
+        <w:rPr>
+          <w:color w:val="0070C0"/>
+          <w:lang w:val="hu-HU"/>
+        </w:rPr>
+        <w:t>Manageteams.h</w:t>
+      </w:r>
+      <w:proofErr w:type="spellEnd"/>
+      <w:r>
+        <w:rPr>
+          <w:color w:val="0070C0"/>
+          <w:lang w:val="hu-HU"/>
+        </w:rPr>
+        <w:t>/.</w:t>
+      </w:r>
+      <w:proofErr w:type="spellStart"/>
+      <w:r>
+        <w:rPr>
+          <w:color w:val="0070C0"/>
+          <w:lang w:val="hu-HU"/>
+        </w:rPr>
+        <w:t>cpp</w:t>
+      </w:r>
+      <w:proofErr w:type="spellEnd"/>
+      <w:r>
+        <w:rPr>
+          <w:color w:val="0070C0"/>
+          <w:lang w:val="hu-HU"/>
+        </w:rPr>
+        <w:t xml:space="preserve"> </w:t>
+      </w:r>
+      <w:r>
+        <w:rPr>
+          <w:lang w:val="hu-HU"/>
+        </w:rPr>
+        <w:t xml:space="preserve">is rendelkezik egy menüvel, ami meghívja az </w:t>
+      </w:r>
+      <w:proofErr w:type="spellStart"/>
+      <w:r>
+        <w:rPr>
+          <w:color w:val="FF0000"/>
+          <w:lang w:val="hu-HU"/>
+        </w:rPr>
+        <w:t>Addmenu</w:t>
+      </w:r>
+      <w:r>
+        <w:rPr>
+          <w:lang w:val="hu-HU"/>
+        </w:rPr>
+        <w:t>t</w:t>
+      </w:r>
+      <w:proofErr w:type="spellEnd"/>
+      <w:r>
+        <w:rPr>
+          <w:lang w:val="hu-HU"/>
+        </w:rPr>
+        <w:t>, vagy módosít, vagy töröl egy csapatot. Ezek úgy működnek, hogy megjelenítik listaként a neveiket a csapatoknak egy számmal, így a felhasználó ki tudja választani</w:t>
+      </w:r>
+      <w:r>
+        <w:rPr>
+          <w:lang w:val="hu-HU"/>
+        </w:rPr>
+        <w:t xml:space="preserve">, hogy melyik csapatot szeretné törölni, vagy módosítani a listában, azt megkeresi, és meghívja a </w:t>
+      </w:r>
+      <w:proofErr w:type="gramStart"/>
+      <w:r>
+        <w:rPr>
+          <w:color w:val="FF0000"/>
+          <w:lang w:val="hu-HU"/>
+        </w:rPr>
+        <w:t>pop(</w:t>
+      </w:r>
+      <w:proofErr w:type="gramEnd"/>
+      <w:r>
+        <w:rPr>
+          <w:color w:val="FF0000"/>
+          <w:lang w:val="hu-HU"/>
+        </w:rPr>
+        <w:t xml:space="preserve">) </w:t>
+      </w:r>
+      <w:r>
+        <w:rPr>
+          <w:lang w:val="hu-HU"/>
+        </w:rPr>
+        <w:t xml:space="preserve">vagy </w:t>
+      </w:r>
+      <w:proofErr w:type="spellStart"/>
+      <w:r>
+        <w:rPr>
+          <w:color w:val="FF0000"/>
+          <w:lang w:val="hu-HU"/>
+        </w:rPr>
+        <w:t>modify</w:t>
+      </w:r>
+      <w:proofErr w:type="spellEnd"/>
+      <w:r>
+        <w:rPr>
+          <w:color w:val="FF0000"/>
+          <w:lang w:val="hu-HU"/>
+        </w:rPr>
+        <w:t xml:space="preserve">() </w:t>
+      </w:r>
+      <w:r>
+        <w:rPr>
+          <w:lang w:val="hu-HU"/>
+        </w:rPr>
+        <w:t>függvényt arra a listaelemre.</w:t>
+      </w:r>
+    </w:p>
+    <w:p>
+      <w:pPr>
+        <w:rPr>
+          <w:lang w:val="hu-HU"/>
+        </w:rPr>
+      </w:pPr>
+      <w:r>
+        <w:rPr>
+          <w:lang w:val="hu-HU"/>
+        </w:rPr>
+        <w:t xml:space="preserve">A </w:t>
+      </w:r>
+      <w:proofErr w:type="spellStart"/>
+      <w:r>
+        <w:rPr>
+          <w:color w:val="0070C0"/>
+          <w:lang w:val="hu-HU"/>
+        </w:rPr>
+        <w:t>files.h</w:t>
+      </w:r>
+      <w:proofErr w:type="spellEnd"/>
+      <w:r>
+        <w:rPr>
+          <w:color w:val="0070C0"/>
+          <w:lang w:val="hu-HU"/>
+        </w:rPr>
+        <w:t>/.</w:t>
+      </w:r>
+      <w:proofErr w:type="spellStart"/>
+      <w:r>
+        <w:rPr>
+          <w:color w:val="0070C0"/>
+          <w:lang w:val="hu-HU"/>
+        </w:rPr>
+        <w:t>cpp</w:t>
+      </w:r>
+      <w:proofErr w:type="spellEnd"/>
+      <w:r>
+        <w:rPr>
+          <w:color w:val="0070C0"/>
+          <w:lang w:val="hu-HU"/>
+        </w:rPr>
+        <w:t xml:space="preserve"> </w:t>
+      </w:r>
+      <w:proofErr w:type="spellStart"/>
+      <w:proofErr w:type="gramStart"/>
+      <w:r>
+        <w:rPr>
+          <w:color w:val="FF0000"/>
+          <w:lang w:val="hu-HU"/>
+        </w:rPr>
+        <w:t>read</w:t>
+      </w:r>
+      <w:proofErr w:type="spellEnd"/>
+      <w:r>
+        <w:rPr>
+          <w:color w:val="FF0000"/>
+          <w:lang w:val="hu-HU"/>
+        </w:rPr>
+        <w:t>(</w:t>
+      </w:r>
+      <w:proofErr w:type="gramEnd"/>
+      <w:r>
+        <w:rPr>
+          <w:color w:val="FF0000"/>
+          <w:lang w:val="hu-HU"/>
+        </w:rPr>
+        <w:t xml:space="preserve">) </w:t>
+      </w:r>
+      <w:r>
+        <w:rPr>
+          <w:lang w:val="hu-HU"/>
+        </w:rPr>
+        <w:t xml:space="preserve">függvénye </w:t>
+      </w:r>
+      <w:r>
+        <w:rPr>
+          <w:lang w:val="hu-HU"/>
+        </w:rPr>
+        <w:t xml:space="preserve">beolvassa a </w:t>
+      </w:r>
+      <w:proofErr w:type="spellStart"/>
+      <w:r>
+        <w:rPr>
+          <w:color w:val="00B050"/>
+          <w:lang w:val="hu-HU"/>
+        </w:rPr>
+        <w:t>club.txt</w:t>
+      </w:r>
+      <w:r>
+        <w:rPr>
+          <w:lang w:val="hu-HU"/>
+        </w:rPr>
+        <w:t>ből</w:t>
+      </w:r>
+      <w:proofErr w:type="spellEnd"/>
+      <w:r>
+        <w:rPr>
+          <w:color w:val="00B050"/>
+          <w:lang w:val="hu-HU"/>
+        </w:rPr>
+        <w:t xml:space="preserve"> </w:t>
+      </w:r>
+      <w:r>
+        <w:rPr>
+          <w:lang w:val="hu-HU"/>
+        </w:rPr>
+        <w:t xml:space="preserve">a </w:t>
+      </w:r>
+      <w:proofErr w:type="spellStart"/>
+      <w:r>
+        <w:rPr>
+          <w:lang w:val="hu-HU"/>
+        </w:rPr>
+        <w:t>listaadatokat</w:t>
+      </w:r>
+      <w:proofErr w:type="spellEnd"/>
+      <w:r>
+        <w:rPr>
+          <w:lang w:val="hu-HU"/>
+        </w:rPr>
+        <w:t xml:space="preserve">, létrehozza a csapatokat és betölti a listába. Soronként olvas, megnézi az első </w:t>
+      </w:r>
+      <w:proofErr w:type="gramStart"/>
+      <w:r>
+        <w:rPr>
+          <w:lang w:val="hu-HU"/>
+        </w:rPr>
+        <w:t>karaktert(</w:t>
+      </w:r>
+      <w:proofErr w:type="gramEnd"/>
+      <w:r>
+        <w:rPr>
+          <w:lang w:val="hu-HU"/>
+        </w:rPr>
+        <w:t xml:space="preserve">az a típusa a csapatnak), és az alapján létrehozza a csapatot és berakja a listába. A </w:t>
+      </w:r>
+      <w:proofErr w:type="spellStart"/>
+      <w:proofErr w:type="gramStart"/>
+      <w:r>
+        <w:rPr>
+          <w:color w:val="FF0000"/>
+          <w:lang w:val="hu-HU"/>
+        </w:rPr>
+        <w:t>save</w:t>
+      </w:r>
+      <w:proofErr w:type="spellEnd"/>
+      <w:r>
+        <w:rPr>
+          <w:color w:val="FF0000"/>
+          <w:lang w:val="hu-HU"/>
+        </w:rPr>
+        <w:t>(</w:t>
+      </w:r>
+      <w:proofErr w:type="gramEnd"/>
+      <w:r>
+        <w:rPr>
+          <w:color w:val="FF0000"/>
+          <w:lang w:val="hu-HU"/>
+        </w:rPr>
+        <w:t>)</w:t>
+      </w:r>
+      <w:r>
+        <w:rPr>
+          <w:color w:val="FF0000"/>
+          <w:lang w:val="hu-HU"/>
+        </w:rPr>
+        <w:t xml:space="preserve"> </w:t>
+      </w:r>
+      <w:r>
+        <w:rPr>
+          <w:lang w:val="hu-HU"/>
+        </w:rPr>
+        <w:t xml:space="preserve">végigmegy minden listaelemen, és meghívja annak a </w:t>
+      </w:r>
+      <w:proofErr w:type="spellStart"/>
+      <w:r>
+        <w:rPr>
+          <w:color w:val="FF0000"/>
+          <w:lang w:val="hu-HU"/>
+        </w:rPr>
+        <w:t>save</w:t>
+      </w:r>
+      <w:proofErr w:type="spellEnd"/>
+      <w:r>
+        <w:rPr>
+          <w:color w:val="FF0000"/>
+          <w:lang w:val="hu-HU"/>
+        </w:rPr>
+        <w:t xml:space="preserve">() </w:t>
+      </w:r>
+      <w:r>
+        <w:rPr>
+          <w:lang w:val="hu-HU"/>
+        </w:rPr>
+        <w:t>függvényét.</w:t>
+      </w:r>
+    </w:p>
+    <w:p>
+      <w:pPr>
+        <w:rPr>
+          <w:lang w:val="hu-HU"/>
+        </w:rPr>
+      </w:pPr>
+      <w:r>
+        <w:rPr>
+          <w:lang w:val="hu-HU"/>
+        </w:rPr>
+        <w:t xml:space="preserve">A </w:t>
+      </w:r>
+      <w:proofErr w:type="spellStart"/>
+      <w:r>
+        <w:rPr>
+          <w:color w:val="0070C0"/>
+          <w:lang w:val="hu-HU"/>
+        </w:rPr>
+        <w:t>test.h</w:t>
+      </w:r>
+      <w:proofErr w:type="spellEnd"/>
+      <w:r>
+        <w:rPr>
+          <w:color w:val="0070C0"/>
+          <w:lang w:val="hu-HU"/>
+        </w:rPr>
+        <w:t>/.</w:t>
+      </w:r>
+      <w:proofErr w:type="spellStart"/>
+      <w:r>
+        <w:rPr>
+          <w:color w:val="0070C0"/>
+          <w:lang w:val="hu-HU"/>
+        </w:rPr>
+        <w:t>cpp</w:t>
+      </w:r>
+      <w:proofErr w:type="spellEnd"/>
+      <w:r>
+        <w:rPr>
+          <w:color w:val="0070C0"/>
+          <w:lang w:val="hu-HU"/>
+        </w:rPr>
+        <w:t xml:space="preserve"> </w:t>
+      </w:r>
+      <w:proofErr w:type="gramStart"/>
+      <w:r>
+        <w:rPr>
+          <w:color w:val="FF0000"/>
+          <w:lang w:val="hu-HU"/>
+        </w:rPr>
+        <w:t>filetest(</w:t>
+      </w:r>
+      <w:proofErr w:type="gramEnd"/>
+      <w:r>
+        <w:rPr>
+          <w:color w:val="FF0000"/>
+          <w:lang w:val="hu-HU"/>
+        </w:rPr>
+        <w:t xml:space="preserve">) </w:t>
+      </w:r>
+      <w:r>
+        <w:rPr>
+          <w:lang w:val="hu-HU"/>
+        </w:rPr>
+        <w:t xml:space="preserve">függvénye teszteli az olvasást és mentést, úgy, hogy egy </w:t>
+      </w:r>
+      <w:r>
+        <w:rPr>
+          <w:color w:val="00B050"/>
+          <w:lang w:val="hu-HU"/>
+        </w:rPr>
+        <w:t xml:space="preserve">test.txt </w:t>
+      </w:r>
+      <w:proofErr w:type="spellStart"/>
+      <w:r>
+        <w:rPr>
+          <w:lang w:val="hu-HU"/>
+        </w:rPr>
+        <w:t>fileba</w:t>
+      </w:r>
+      <w:proofErr w:type="spellEnd"/>
+      <w:r>
+        <w:rPr>
+          <w:lang w:val="hu-HU"/>
+        </w:rPr>
+        <w:t xml:space="preserve"> beégetett adatokat beír, és beolvas, azt pedig megnézi, hogy megegyezik-e a beégetett adatokkal. A mentés ellenőrzése ennek a fordítottja, a kiolvasott adatokat elmenti a </w:t>
+      </w:r>
+      <w:r>
+        <w:rPr>
+          <w:color w:val="00B050"/>
+          <w:lang w:val="hu-HU"/>
+        </w:rPr>
+        <w:t xml:space="preserve">test.txt </w:t>
+      </w:r>
+      <w:proofErr w:type="spellStart"/>
+      <w:r>
+        <w:rPr>
+          <w:lang w:val="hu-HU"/>
+        </w:rPr>
+        <w:t>fileba</w:t>
+      </w:r>
+      <w:proofErr w:type="spellEnd"/>
+      <w:r>
+        <w:rPr>
+          <w:lang w:val="hu-HU"/>
+        </w:rPr>
+        <w:t xml:space="preserve"> és kiolvassa, hogy leellenőrizze, hogy megegyezik e az eredetivel. A </w:t>
+      </w:r>
+      <w:proofErr w:type="spellStart"/>
+      <w:proofErr w:type="gramStart"/>
+      <w:r>
+        <w:rPr>
+          <w:color w:val="FF0000"/>
+          <w:lang w:val="hu-HU"/>
+        </w:rPr>
+        <w:t>classtest</w:t>
+      </w:r>
+      <w:proofErr w:type="spellEnd"/>
+      <w:r>
+        <w:rPr>
+          <w:color w:val="FF0000"/>
+          <w:lang w:val="hu-HU"/>
+        </w:rPr>
+        <w:t>(</w:t>
+      </w:r>
+      <w:proofErr w:type="gramEnd"/>
+      <w:r>
+        <w:rPr>
+          <w:color w:val="FF0000"/>
+          <w:lang w:val="hu-HU"/>
+        </w:rPr>
+        <w:t>)</w:t>
+      </w:r>
+      <w:r>
+        <w:rPr>
+          <w:color w:val="FF0000"/>
+          <w:lang w:val="hu-HU"/>
+        </w:rPr>
+        <w:t xml:space="preserve"> </w:t>
+      </w:r>
+      <w:r>
+        <w:rPr>
+          <w:lang w:val="hu-HU"/>
+        </w:rPr>
+        <w:t xml:space="preserve">leteszteli minden osztályra az üres és nem üres konstruktort, a </w:t>
+      </w:r>
+      <w:proofErr w:type="spellStart"/>
+      <w:r>
+        <w:rPr>
+          <w:lang w:val="hu-HU"/>
+        </w:rPr>
+        <w:t>settereket</w:t>
+      </w:r>
+      <w:proofErr w:type="spellEnd"/>
+      <w:r>
+        <w:rPr>
+          <w:lang w:val="hu-HU"/>
+        </w:rPr>
+        <w:t xml:space="preserve">, a mentést, és a listához adást. Végül teszteli a lista </w:t>
+      </w:r>
+      <w:proofErr w:type="spellStart"/>
+      <w:proofErr w:type="gramStart"/>
+      <w:r>
+        <w:rPr>
+          <w:color w:val="FF0000"/>
+          <w:lang w:val="hu-HU"/>
+        </w:rPr>
+        <w:t>length</w:t>
+      </w:r>
+      <w:proofErr w:type="spellEnd"/>
+      <w:r>
+        <w:rPr>
+          <w:color w:val="FF0000"/>
+          <w:lang w:val="hu-HU"/>
+        </w:rPr>
+        <w:t>(</w:t>
+      </w:r>
+      <w:proofErr w:type="gramEnd"/>
+      <w:r>
+        <w:rPr>
+          <w:color w:val="FF0000"/>
+          <w:lang w:val="hu-HU"/>
+        </w:rPr>
+        <w:t xml:space="preserve">), </w:t>
+      </w:r>
+      <w:proofErr w:type="spellStart"/>
+      <w:r>
+        <w:rPr>
+          <w:color w:val="FF0000"/>
+          <w:lang w:val="hu-HU"/>
+        </w:rPr>
+        <w:t>totalathletes</w:t>
+      </w:r>
+      <w:proofErr w:type="spellEnd"/>
+      <w:r>
+        <w:rPr>
+          <w:color w:val="FF0000"/>
+          <w:lang w:val="hu-HU"/>
+        </w:rPr>
+        <w:t>(),</w:t>
+      </w:r>
+      <w:r>
+        <w:rPr>
+          <w:lang w:val="hu-HU"/>
+        </w:rPr>
+        <w:t xml:space="preserve"> és </w:t>
+      </w:r>
+      <w:proofErr w:type="spellStart"/>
+      <w:r>
+        <w:rPr>
+          <w:color w:val="FF0000"/>
+          <w:lang w:val="hu-HU"/>
+        </w:rPr>
+        <w:t>totalprice</w:t>
+      </w:r>
+      <w:proofErr w:type="spellEnd"/>
+      <w:r>
+        <w:rPr>
+          <w:color w:val="FF0000"/>
+          <w:lang w:val="hu-HU"/>
+        </w:rPr>
+        <w:t>()</w:t>
+      </w:r>
+      <w:r>
+        <w:rPr>
+          <w:lang w:val="hu-HU"/>
+        </w:rPr>
+        <w:t xml:space="preserve"> függvényeit.</w:t>
+      </w:r>
+    </w:p>
+    <w:p>
+      <w:pPr>
+        <w:rPr>
+          <w:lang w:val="hu-HU"/>
+        </w:rPr>
+      </w:pPr>
     </w:p>
     <w:sectPr>
       <w:pgSz w:w="12240" w:h="15840"/>
@@ -1621,7 +5497,7 @@
     <w:lsdException w:name="Unresolved Mention" w:semiHidden="1" w:unhideWhenUsed="1"/>
     <w:lsdException w:name="Smart Link" w:semiHidden="1" w:unhideWhenUsed="1"/>
   </w:latentStyles>
-  <w:style w:type="paragraph" w:default="1" w:styleId="Normal">
+  <w:style w:type="paragraph" w:default="1" w:styleId="Norml">
     <w:name w:val="Normal"/>
     <w:qFormat/>
     <w:rsid w:val="00E27129"/>
@@ -1630,11 +5506,11 @@
       <w14:ligatures w14:val="none"/>
     </w:rPr>
   </w:style>
-  <w:style w:type="paragraph" w:styleId="Heading1">
+  <w:style w:type="paragraph" w:styleId="Cmsor1">
     <w:name w:val="heading 1"/>
-    <w:basedOn w:val="Normal"/>
-    <w:next w:val="Normal"/>
-    <w:link w:val="Heading1Char"/>
+    <w:basedOn w:val="Norml"/>
+    <w:next w:val="Norml"/>
+    <w:link w:val="Cmsor1Char"/>
     <w:uiPriority w:val="9"/>
     <w:qFormat/>
     <w:rsid w:val="00177B45"/>
@@ -1651,13 +5527,37 @@
       <w:szCs w:val="32"/>
     </w:rPr>
   </w:style>
-  <w:style w:type="character" w:default="1" w:styleId="DefaultParagraphFont">
+  <w:style w:type="paragraph" w:styleId="Cmsor2">
+    <w:name w:val="heading 2"/>
+    <w:basedOn w:val="Norml"/>
+    <w:next w:val="Norml"/>
+    <w:link w:val="Cmsor2Char"/>
+    <w:uiPriority w:val="9"/>
+    <w:unhideWhenUsed/>
+    <w:qFormat/>
+    <w:rsid w:val="00FA66E2"/>
+    <w:pPr>
+      <w:keepNext/>
+      <w:keepLines/>
+      <w:spacing w:before="40" w:after="0"/>
+      <w:outlineLvl w:val="1"/>
+    </w:pPr>
+    <w:rPr>
+      <w:rFonts w:asciiTheme="majorHAnsi" w:eastAsiaTheme="majorEastAsia" w:hAnsiTheme="majorHAnsi" w:cstheme="majorBidi"/>
+      <w:color w:val="2F5496" w:themeColor="accent1" w:themeShade="BF"/>
+      <w:kern w:val="2"/>
+      <w:sz w:val="26"/>
+      <w:szCs w:val="26"/>
+      <w14:ligatures w14:val="standardContextual"/>
+    </w:rPr>
+  </w:style>
+  <w:style w:type="character" w:default="1" w:styleId="Bekezdsalapbettpusa">
     <w:name w:val="Default Paragraph Font"/>
     <w:uiPriority w:val="1"/>
     <w:semiHidden/>
     <w:unhideWhenUsed/>
   </w:style>
-  <w:style w:type="table" w:default="1" w:styleId="TableNormal">
+  <w:style w:type="table" w:default="1" w:styleId="Normltblzat">
     <w:name w:val="Normal Table"/>
     <w:uiPriority w:val="99"/>
     <w:semiHidden/>
@@ -1672,17 +5572,17 @@
       </w:tblCellMar>
     </w:tblPr>
   </w:style>
-  <w:style w:type="numbering" w:default="1" w:styleId="NoList">
+  <w:style w:type="numbering" w:default="1" w:styleId="Nemlista">
     <w:name w:val="No List"/>
     <w:uiPriority w:val="99"/>
     <w:semiHidden/>
     <w:unhideWhenUsed/>
   </w:style>
-  <w:style w:type="paragraph" w:styleId="Title">
+  <w:style w:type="paragraph" w:styleId="Cm">
     <w:name w:val="Title"/>
-    <w:basedOn w:val="Normal"/>
-    <w:next w:val="Normal"/>
-    <w:link w:val="TitleChar"/>
+    <w:basedOn w:val="Norml"/>
+    <w:next w:val="Norml"/>
+    <w:link w:val="CmChar"/>
     <w:uiPriority w:val="10"/>
     <w:qFormat/>
     <w:rsid w:val="00E27129"/>
@@ -1698,10 +5598,10 @@
       <w:szCs w:val="56"/>
     </w:rPr>
   </w:style>
-  <w:style w:type="character" w:customStyle="1" w:styleId="TitleChar">
-    <w:name w:val="Title Char"/>
-    <w:basedOn w:val="DefaultParagraphFont"/>
-    <w:link w:val="Title"/>
+  <w:style w:type="character" w:customStyle="1" w:styleId="CmChar">
+    <w:name w:val="Cím Char"/>
+    <w:basedOn w:val="Bekezdsalapbettpusa"/>
+    <w:link w:val="Cm"/>
     <w:uiPriority w:val="10"/>
     <w:rsid w:val="00E27129"/>
     <w:rPr>
@@ -1713,9 +5613,9 @@
       <w14:ligatures w14:val="none"/>
     </w:rPr>
   </w:style>
-  <w:style w:type="paragraph" w:styleId="ListParagraph">
+  <w:style w:type="paragraph" w:styleId="Listaszerbekezds">
     <w:name w:val="List Paragraph"/>
-    <w:basedOn w:val="Normal"/>
+    <w:basedOn w:val="Norml"/>
     <w:uiPriority w:val="34"/>
     <w:qFormat/>
     <w:rsid w:val="00E27129"/>
@@ -1724,10 +5624,10 @@
       <w:contextualSpacing/>
     </w:pPr>
   </w:style>
-  <w:style w:type="character" w:customStyle="1" w:styleId="Heading1Char">
-    <w:name w:val="Heading 1 Char"/>
-    <w:basedOn w:val="DefaultParagraphFont"/>
-    <w:link w:val="Heading1"/>
+  <w:style w:type="character" w:customStyle="1" w:styleId="Cmsor1Char">
+    <w:name w:val="Címsor 1 Char"/>
+    <w:basedOn w:val="Bekezdsalapbettpusa"/>
+    <w:link w:val="Cmsor1"/>
     <w:uiPriority w:val="9"/>
     <w:rsid w:val="00177B45"/>
     <w:rPr>
@@ -1737,6 +5637,19 @@
       <w:sz w:val="32"/>
       <w:szCs w:val="32"/>
       <w14:ligatures w14:val="none"/>
+    </w:rPr>
+  </w:style>
+  <w:style w:type="character" w:customStyle="1" w:styleId="Cmsor2Char">
+    <w:name w:val="Címsor 2 Char"/>
+    <w:basedOn w:val="Bekezdsalapbettpusa"/>
+    <w:link w:val="Cmsor2"/>
+    <w:uiPriority w:val="9"/>
+    <w:rsid w:val="00FA66E2"/>
+    <w:rPr>
+      <w:rFonts w:asciiTheme="majorHAnsi" w:eastAsiaTheme="majorEastAsia" w:hAnsiTheme="majorHAnsi" w:cstheme="majorBidi"/>
+      <w:color w:val="2F5496" w:themeColor="accent1" w:themeShade="BF"/>
+      <w:sz w:val="26"/>
+      <w:szCs w:val="26"/>
     </w:rPr>
   </w:style>
 </w:styles>

</xml_diff>